<commit_message>
Added text up to the end of 8
</commit_message>
<xml_diff>
--- a/iso_19156_issues/ISO_AWI_19156_CD_draft.docx
+++ b/iso_19156_issues/ISO_AWI_19156_CD_draft.docx
@@ -32176,6 +32176,7 @@
         <w:rPr>
           <w:b/>
           <w:bCs/>
+          <w:noProof/>
           <w:sz w:val="20"/>
           <w:szCs w:val="20"/>
         </w:rPr>
@@ -32230,6 +32231,7 @@
         <w:rPr>
           <w:b/>
           <w:bCs/>
+          <w:noProof/>
           <w:sz w:val="20"/>
           <w:szCs w:val="20"/>
         </w:rPr>
@@ -33210,6 +33212,3243 @@
     </w:p>
     <w:p>
       <w:pPr>
+        <w:pStyle w:val="Heading2"/>
+      </w:pPr>
+      <w:r>
+        <w:t>Host</w:t>
+      </w:r>
+    </w:p>
+    <w:p>
+      <w:pPr>
+        <w:pStyle w:val="Heading3"/>
+      </w:pPr>
+      <w:r>
+        <w:t>Host Requirements Class</w:t>
+      </w:r>
+    </w:p>
+    <w:tbl>
+      <w:tblPr>
+        <w:tblW w:w="9771" w:type="dxa"/>
+        <w:tblBorders>
+          <w:top w:val="single" w:sz="8" w:space="0" w:color="000000"/>
+          <w:left w:val="single" w:sz="8" w:space="0" w:color="000000"/>
+          <w:bottom w:val="single" w:sz="8" w:space="0" w:color="000000"/>
+          <w:right w:val="single" w:sz="8" w:space="0" w:color="000000"/>
+          <w:insideH w:val="single" w:sz="8" w:space="0" w:color="000000"/>
+          <w:insideV w:val="single" w:sz="8" w:space="0" w:color="000000"/>
+        </w:tblBorders>
+        <w:tblLayout w:type="fixed"/>
+        <w:tblLook w:val="0600" w:firstRow="0" w:lastRow="0" w:firstColumn="0" w:lastColumn="0" w:noHBand="1" w:noVBand="1"/>
+      </w:tblPr>
+      <w:tblGrid>
+        <w:gridCol w:w="2400"/>
+        <w:gridCol w:w="7371"/>
+      </w:tblGrid>
+      <w:tr>
+        <w:tc>
+          <w:tcPr>
+            <w:tcW w:w="2400" w:type="dxa"/>
+            <w:shd w:val="clear" w:color="auto" w:fill="auto"/>
+            <w:tcMar>
+              <w:top w:w="100" w:type="dxa"/>
+              <w:left w:w="100" w:type="dxa"/>
+              <w:bottom w:w="100" w:type="dxa"/>
+              <w:right w:w="100" w:type="dxa"/>
+            </w:tcMar>
+          </w:tcPr>
+          <w:p>
+            <w:pPr>
+              <w:widowControl w:val="0"/>
+              <w:spacing w:line="240" w:lineRule="auto"/>
+              <w:rPr>
+                <w:b/>
+                <w:sz w:val="20"/>
+                <w:szCs w:val="20"/>
+              </w:rPr>
+            </w:pPr>
+            <w:r>
+              <w:rPr>
+                <w:b/>
+                <w:sz w:val="20"/>
+                <w:szCs w:val="20"/>
+              </w:rPr>
+              <w:t>Requirements Class</w:t>
+            </w:r>
+          </w:p>
+        </w:tc>
+        <w:tc>
+          <w:tcPr>
+            <w:tcW w:w="7371" w:type="dxa"/>
+            <w:shd w:val="clear" w:color="auto" w:fill="auto"/>
+            <w:tcMar>
+              <w:top w:w="100" w:type="dxa"/>
+              <w:left w:w="100" w:type="dxa"/>
+              <w:bottom w:w="100" w:type="dxa"/>
+              <w:right w:w="100" w:type="dxa"/>
+            </w:tcMar>
+          </w:tcPr>
+          <w:p>
+            <w:pPr>
+              <w:widowControl w:val="0"/>
+              <w:spacing w:line="240" w:lineRule="auto"/>
+              <w:rPr>
+                <w:sz w:val="20"/>
+                <w:szCs w:val="20"/>
+              </w:rPr>
+            </w:pPr>
+            <w:r>
+              <w:rPr>
+                <w:sz w:val="20"/>
+                <w:szCs w:val="20"/>
+              </w:rPr>
+              <w:t>/</w:t>
+            </w:r>
+            <w:proofErr w:type="spellStart"/>
+            <w:r>
+              <w:rPr>
+                <w:sz w:val="20"/>
+                <w:szCs w:val="20"/>
+              </w:rPr>
+              <w:t>req</w:t>
+            </w:r>
+            <w:proofErr w:type="spellEnd"/>
+            <w:r>
+              <w:rPr>
+                <w:sz w:val="20"/>
+                <w:szCs w:val="20"/>
+              </w:rPr>
+              <w:t>/</w:t>
+            </w:r>
+            <w:proofErr w:type="spellStart"/>
+            <w:r>
+              <w:rPr>
+                <w:sz w:val="20"/>
+                <w:szCs w:val="20"/>
+              </w:rPr>
+              <w:t>obs-cpt</w:t>
+            </w:r>
+            <w:proofErr w:type="spellEnd"/>
+            <w:r>
+              <w:rPr>
+                <w:sz w:val="20"/>
+                <w:szCs w:val="20"/>
+              </w:rPr>
+              <w:t>/Host</w:t>
+            </w:r>
+          </w:p>
+        </w:tc>
+      </w:tr>
+      <w:tr>
+        <w:tc>
+          <w:tcPr>
+            <w:tcW w:w="2400" w:type="dxa"/>
+            <w:shd w:val="clear" w:color="auto" w:fill="auto"/>
+            <w:tcMar>
+              <w:top w:w="100" w:type="dxa"/>
+              <w:left w:w="100" w:type="dxa"/>
+              <w:bottom w:w="100" w:type="dxa"/>
+              <w:right w:w="100" w:type="dxa"/>
+            </w:tcMar>
+          </w:tcPr>
+          <w:p>
+            <w:pPr>
+              <w:widowControl w:val="0"/>
+              <w:spacing w:line="240" w:lineRule="auto"/>
+              <w:rPr>
+                <w:sz w:val="20"/>
+                <w:szCs w:val="20"/>
+              </w:rPr>
+            </w:pPr>
+            <w:r>
+              <w:rPr>
+                <w:sz w:val="20"/>
+                <w:szCs w:val="20"/>
+              </w:rPr>
+              <w:t>Target type</w:t>
+            </w:r>
+          </w:p>
+        </w:tc>
+        <w:tc>
+          <w:tcPr>
+            <w:tcW w:w="7371" w:type="dxa"/>
+            <w:shd w:val="clear" w:color="auto" w:fill="auto"/>
+            <w:tcMar>
+              <w:top w:w="100" w:type="dxa"/>
+              <w:left w:w="100" w:type="dxa"/>
+              <w:bottom w:w="100" w:type="dxa"/>
+              <w:right w:w="100" w:type="dxa"/>
+            </w:tcMar>
+          </w:tcPr>
+          <w:p>
+            <w:pPr>
+              <w:widowControl w:val="0"/>
+              <w:spacing w:line="240" w:lineRule="auto"/>
+              <w:rPr>
+                <w:sz w:val="20"/>
+                <w:szCs w:val="20"/>
+              </w:rPr>
+            </w:pPr>
+            <w:r>
+              <w:rPr>
+                <w:sz w:val="20"/>
+                <w:szCs w:val="20"/>
+              </w:rPr>
+              <w:t>Conceptual model</w:t>
+            </w:r>
+          </w:p>
+        </w:tc>
+      </w:tr>
+      <w:tr>
+        <w:tc>
+          <w:tcPr>
+            <w:tcW w:w="2400" w:type="dxa"/>
+            <w:shd w:val="clear" w:color="auto" w:fill="auto"/>
+            <w:tcMar>
+              <w:top w:w="100" w:type="dxa"/>
+              <w:left w:w="100" w:type="dxa"/>
+              <w:bottom w:w="100" w:type="dxa"/>
+              <w:right w:w="100" w:type="dxa"/>
+            </w:tcMar>
+          </w:tcPr>
+          <w:p>
+            <w:pPr>
+              <w:widowControl w:val="0"/>
+              <w:spacing w:line="240" w:lineRule="auto"/>
+              <w:rPr>
+                <w:sz w:val="20"/>
+                <w:szCs w:val="20"/>
+              </w:rPr>
+            </w:pPr>
+            <w:r>
+              <w:rPr>
+                <w:sz w:val="20"/>
+                <w:szCs w:val="20"/>
+              </w:rPr>
+              <w:t>Name</w:t>
+            </w:r>
+          </w:p>
+        </w:tc>
+        <w:tc>
+          <w:tcPr>
+            <w:tcW w:w="7371" w:type="dxa"/>
+            <w:shd w:val="clear" w:color="auto" w:fill="auto"/>
+            <w:tcMar>
+              <w:top w:w="100" w:type="dxa"/>
+              <w:left w:w="100" w:type="dxa"/>
+              <w:bottom w:w="100" w:type="dxa"/>
+              <w:right w:w="100" w:type="dxa"/>
+            </w:tcMar>
+          </w:tcPr>
+          <w:p>
+            <w:pPr>
+              <w:widowControl w:val="0"/>
+              <w:spacing w:line="240" w:lineRule="auto"/>
+              <w:rPr>
+                <w:sz w:val="20"/>
+                <w:szCs w:val="20"/>
+              </w:rPr>
+            </w:pPr>
+            <w:r>
+              <w:rPr>
+                <w:sz w:val="20"/>
+                <w:szCs w:val="20"/>
+              </w:rPr>
+              <w:t>Conceptual Observation - Host</w:t>
+            </w:r>
+          </w:p>
+        </w:tc>
+      </w:tr>
+      <w:tr>
+        <w:tc>
+          <w:tcPr>
+            <w:tcW w:w="2400" w:type="dxa"/>
+            <w:shd w:val="clear" w:color="auto" w:fill="auto"/>
+            <w:tcMar>
+              <w:top w:w="100" w:type="dxa"/>
+              <w:left w:w="100" w:type="dxa"/>
+              <w:bottom w:w="100" w:type="dxa"/>
+              <w:right w:w="100" w:type="dxa"/>
+            </w:tcMar>
+          </w:tcPr>
+          <w:p>
+            <w:pPr>
+              <w:widowControl w:val="0"/>
+              <w:spacing w:line="240" w:lineRule="auto"/>
+              <w:rPr>
+                <w:sz w:val="20"/>
+                <w:szCs w:val="20"/>
+              </w:rPr>
+            </w:pPr>
+            <w:r>
+              <w:rPr>
+                <w:sz w:val="20"/>
+                <w:szCs w:val="20"/>
+              </w:rPr>
+              <w:t>Dependency</w:t>
+            </w:r>
+          </w:p>
+        </w:tc>
+        <w:tc>
+          <w:tcPr>
+            <w:tcW w:w="7371" w:type="dxa"/>
+            <w:shd w:val="clear" w:color="auto" w:fill="auto"/>
+            <w:tcMar>
+              <w:top w:w="100" w:type="dxa"/>
+              <w:left w:w="100" w:type="dxa"/>
+              <w:bottom w:w="100" w:type="dxa"/>
+              <w:right w:w="100" w:type="dxa"/>
+            </w:tcMar>
+          </w:tcPr>
+          <w:p>
+            <w:pPr>
+              <w:widowControl w:val="0"/>
+              <w:spacing w:line="240" w:lineRule="auto"/>
+              <w:rPr>
+                <w:sz w:val="20"/>
+                <w:szCs w:val="20"/>
+              </w:rPr>
+            </w:pPr>
+            <w:r>
+              <w:rPr>
+                <w:sz w:val="20"/>
+                <w:szCs w:val="20"/>
+              </w:rPr>
+              <w:t>ISO 19103:2015 Geographic information – Conceptual schema language, UML2 conformance class</w:t>
+            </w:r>
+          </w:p>
+        </w:tc>
+      </w:tr>
+      <w:tr>
+        <w:tc>
+          <w:tcPr>
+            <w:tcW w:w="2400" w:type="dxa"/>
+            <w:shd w:val="clear" w:color="auto" w:fill="auto"/>
+            <w:tcMar>
+              <w:top w:w="100" w:type="dxa"/>
+              <w:left w:w="100" w:type="dxa"/>
+              <w:bottom w:w="100" w:type="dxa"/>
+              <w:right w:w="100" w:type="dxa"/>
+            </w:tcMar>
+          </w:tcPr>
+          <w:p>
+            <w:pPr>
+              <w:widowControl w:val="0"/>
+              <w:spacing w:line="240" w:lineRule="auto"/>
+              <w:rPr>
+                <w:sz w:val="20"/>
+                <w:szCs w:val="20"/>
+              </w:rPr>
+            </w:pPr>
+            <w:r>
+              <w:rPr>
+                <w:sz w:val="20"/>
+                <w:szCs w:val="20"/>
+              </w:rPr>
+              <w:t>Requirement</w:t>
+            </w:r>
+          </w:p>
+        </w:tc>
+        <w:tc>
+          <w:tcPr>
+            <w:tcW w:w="7371" w:type="dxa"/>
+            <w:shd w:val="clear" w:color="auto" w:fill="auto"/>
+            <w:tcMar>
+              <w:top w:w="100" w:type="dxa"/>
+              <w:left w:w="100" w:type="dxa"/>
+              <w:bottom w:w="100" w:type="dxa"/>
+              <w:right w:w="100" w:type="dxa"/>
+            </w:tcMar>
+          </w:tcPr>
+          <w:p>
+            <w:pPr>
+              <w:widowControl w:val="0"/>
+              <w:spacing w:line="240" w:lineRule="auto"/>
+              <w:rPr>
+                <w:sz w:val="20"/>
+                <w:szCs w:val="20"/>
+              </w:rPr>
+            </w:pPr>
+            <w:r>
+              <w:rPr>
+                <w:sz w:val="20"/>
+                <w:szCs w:val="20"/>
+              </w:rPr>
+              <w:t>/</w:t>
+            </w:r>
+            <w:proofErr w:type="spellStart"/>
+            <w:r>
+              <w:rPr>
+                <w:sz w:val="20"/>
+                <w:szCs w:val="20"/>
+              </w:rPr>
+              <w:t>req</w:t>
+            </w:r>
+            <w:proofErr w:type="spellEnd"/>
+            <w:r>
+              <w:rPr>
+                <w:sz w:val="20"/>
+                <w:szCs w:val="20"/>
+              </w:rPr>
+              <w:t>/</w:t>
+            </w:r>
+            <w:proofErr w:type="spellStart"/>
+            <w:r>
+              <w:rPr>
+                <w:sz w:val="20"/>
+                <w:szCs w:val="20"/>
+              </w:rPr>
+              <w:t>obs-cpt</w:t>
+            </w:r>
+            <w:proofErr w:type="spellEnd"/>
+            <w:r>
+              <w:rPr>
+                <w:sz w:val="20"/>
+                <w:szCs w:val="20"/>
+              </w:rPr>
+              <w:t>/Host/Host-</w:t>
+            </w:r>
+            <w:proofErr w:type="spellStart"/>
+            <w:r>
+              <w:rPr>
+                <w:sz w:val="20"/>
+                <w:szCs w:val="20"/>
+              </w:rPr>
+              <w:t>sem</w:t>
+            </w:r>
+            <w:proofErr w:type="spellEnd"/>
+          </w:p>
+        </w:tc>
+      </w:tr>
+      <w:tr>
+        <w:trPr>
+          <w:trHeight w:val="420"/>
+        </w:trPr>
+        <w:tc>
+          <w:tcPr>
+            <w:tcW w:w="2400" w:type="dxa"/>
+            <w:shd w:val="clear" w:color="auto" w:fill="auto"/>
+            <w:tcMar>
+              <w:top w:w="100" w:type="dxa"/>
+              <w:left w:w="100" w:type="dxa"/>
+              <w:bottom w:w="100" w:type="dxa"/>
+              <w:right w:w="100" w:type="dxa"/>
+            </w:tcMar>
+          </w:tcPr>
+          <w:p>
+            <w:pPr>
+              <w:widowControl w:val="0"/>
+              <w:spacing w:line="240" w:lineRule="auto"/>
+              <w:rPr>
+                <w:sz w:val="20"/>
+                <w:szCs w:val="20"/>
+              </w:rPr>
+            </w:pPr>
+            <w:r>
+              <w:rPr>
+                <w:sz w:val="20"/>
+                <w:szCs w:val="20"/>
+              </w:rPr>
+              <w:t>Requirement</w:t>
+            </w:r>
+          </w:p>
+        </w:tc>
+        <w:tc>
+          <w:tcPr>
+            <w:tcW w:w="7371" w:type="dxa"/>
+            <w:shd w:val="clear" w:color="auto" w:fill="auto"/>
+            <w:tcMar>
+              <w:top w:w="100" w:type="dxa"/>
+              <w:left w:w="100" w:type="dxa"/>
+              <w:bottom w:w="100" w:type="dxa"/>
+              <w:right w:w="100" w:type="dxa"/>
+            </w:tcMar>
+          </w:tcPr>
+          <w:p>
+            <w:pPr>
+              <w:widowControl w:val="0"/>
+              <w:spacing w:line="240" w:lineRule="auto"/>
+              <w:rPr>
+                <w:sz w:val="20"/>
+                <w:szCs w:val="20"/>
+              </w:rPr>
+            </w:pPr>
+            <w:r>
+              <w:rPr>
+                <w:sz w:val="20"/>
+                <w:szCs w:val="20"/>
+              </w:rPr>
+              <w:t>/</w:t>
+            </w:r>
+            <w:proofErr w:type="spellStart"/>
+            <w:r>
+              <w:rPr>
+                <w:sz w:val="20"/>
+                <w:szCs w:val="20"/>
+              </w:rPr>
+              <w:t>req</w:t>
+            </w:r>
+            <w:proofErr w:type="spellEnd"/>
+            <w:r>
+              <w:rPr>
+                <w:sz w:val="20"/>
+                <w:szCs w:val="20"/>
+              </w:rPr>
+              <w:t>/</w:t>
+            </w:r>
+            <w:proofErr w:type="spellStart"/>
+            <w:r>
+              <w:rPr>
+                <w:sz w:val="20"/>
+                <w:szCs w:val="20"/>
+              </w:rPr>
+              <w:t>obs-cpt</w:t>
+            </w:r>
+            <w:proofErr w:type="spellEnd"/>
+            <w:r>
+              <w:rPr>
+                <w:sz w:val="20"/>
+                <w:szCs w:val="20"/>
+              </w:rPr>
+              <w:t>/Host/deployment-</w:t>
+            </w:r>
+            <w:proofErr w:type="spellStart"/>
+            <w:r>
+              <w:rPr>
+                <w:sz w:val="20"/>
+                <w:szCs w:val="20"/>
+              </w:rPr>
+              <w:t>sem</w:t>
+            </w:r>
+            <w:proofErr w:type="spellEnd"/>
+          </w:p>
+        </w:tc>
+      </w:tr>
+      <w:tr>
+        <w:trPr>
+          <w:trHeight w:val="420"/>
+        </w:trPr>
+        <w:tc>
+          <w:tcPr>
+            <w:tcW w:w="2400" w:type="dxa"/>
+            <w:shd w:val="clear" w:color="auto" w:fill="auto"/>
+            <w:tcMar>
+              <w:top w:w="100" w:type="dxa"/>
+              <w:left w:w="100" w:type="dxa"/>
+              <w:bottom w:w="100" w:type="dxa"/>
+              <w:right w:w="100" w:type="dxa"/>
+            </w:tcMar>
+          </w:tcPr>
+          <w:p>
+            <w:pPr>
+              <w:widowControl w:val="0"/>
+              <w:spacing w:line="240" w:lineRule="auto"/>
+              <w:rPr>
+                <w:sz w:val="20"/>
+                <w:szCs w:val="20"/>
+              </w:rPr>
+            </w:pPr>
+            <w:r>
+              <w:rPr>
+                <w:sz w:val="20"/>
+                <w:szCs w:val="20"/>
+              </w:rPr>
+              <w:t>Requirement</w:t>
+            </w:r>
+          </w:p>
+        </w:tc>
+        <w:tc>
+          <w:tcPr>
+            <w:tcW w:w="7371" w:type="dxa"/>
+            <w:shd w:val="clear" w:color="auto" w:fill="auto"/>
+            <w:tcMar>
+              <w:top w:w="100" w:type="dxa"/>
+              <w:left w:w="100" w:type="dxa"/>
+              <w:bottom w:w="100" w:type="dxa"/>
+              <w:right w:w="100" w:type="dxa"/>
+            </w:tcMar>
+          </w:tcPr>
+          <w:p>
+            <w:pPr>
+              <w:widowControl w:val="0"/>
+              <w:spacing w:line="240" w:lineRule="auto"/>
+              <w:rPr>
+                <w:sz w:val="20"/>
+                <w:szCs w:val="20"/>
+              </w:rPr>
+            </w:pPr>
+            <w:r>
+              <w:rPr>
+                <w:sz w:val="20"/>
+                <w:szCs w:val="20"/>
+              </w:rPr>
+              <w:t>/</w:t>
+            </w:r>
+            <w:proofErr w:type="spellStart"/>
+            <w:r>
+              <w:rPr>
+                <w:sz w:val="20"/>
+                <w:szCs w:val="20"/>
+              </w:rPr>
+              <w:t>req</w:t>
+            </w:r>
+            <w:proofErr w:type="spellEnd"/>
+            <w:r>
+              <w:rPr>
+                <w:sz w:val="20"/>
+                <w:szCs w:val="20"/>
+              </w:rPr>
+              <w:t>/</w:t>
+            </w:r>
+            <w:proofErr w:type="spellStart"/>
+            <w:r>
+              <w:rPr>
+                <w:sz w:val="20"/>
+                <w:szCs w:val="20"/>
+              </w:rPr>
+              <w:t>obs-cpt</w:t>
+            </w:r>
+            <w:proofErr w:type="spellEnd"/>
+            <w:r>
+              <w:rPr>
+                <w:sz w:val="20"/>
+                <w:szCs w:val="20"/>
+              </w:rPr>
+              <w:t>/Host/</w:t>
+            </w:r>
+            <w:proofErr w:type="spellStart"/>
+            <w:r>
+              <w:rPr>
+                <w:sz w:val="20"/>
+                <w:szCs w:val="20"/>
+              </w:rPr>
+              <w:t>relatedHost-sem</w:t>
+            </w:r>
+            <w:proofErr w:type="spellEnd"/>
+          </w:p>
+        </w:tc>
+      </w:tr>
+      <w:tr>
+        <w:trPr>
+          <w:trHeight w:val="420"/>
+        </w:trPr>
+        <w:tc>
+          <w:tcPr>
+            <w:tcW w:w="2400" w:type="dxa"/>
+            <w:shd w:val="clear" w:color="auto" w:fill="auto"/>
+            <w:tcMar>
+              <w:top w:w="100" w:type="dxa"/>
+              <w:left w:w="100" w:type="dxa"/>
+              <w:bottom w:w="100" w:type="dxa"/>
+              <w:right w:w="100" w:type="dxa"/>
+            </w:tcMar>
+          </w:tcPr>
+          <w:p>
+            <w:pPr>
+              <w:widowControl w:val="0"/>
+              <w:spacing w:line="240" w:lineRule="auto"/>
+              <w:rPr>
+                <w:sz w:val="20"/>
+                <w:szCs w:val="20"/>
+              </w:rPr>
+            </w:pPr>
+            <w:r>
+              <w:rPr>
+                <w:sz w:val="20"/>
+                <w:szCs w:val="20"/>
+              </w:rPr>
+              <w:t>Requirement</w:t>
+            </w:r>
+          </w:p>
+        </w:tc>
+        <w:tc>
+          <w:tcPr>
+            <w:tcW w:w="7371" w:type="dxa"/>
+            <w:tcBorders>
+              <w:top w:val="single" w:sz="8" w:space="0" w:color="000000"/>
+              <w:left w:val="single" w:sz="8" w:space="0" w:color="000000"/>
+              <w:bottom w:val="single" w:sz="8" w:space="0" w:color="000000"/>
+              <w:right w:val="single" w:sz="8" w:space="0" w:color="000000"/>
+            </w:tcBorders>
+            <w:tcMar>
+              <w:top w:w="100" w:type="dxa"/>
+              <w:left w:w="100" w:type="dxa"/>
+              <w:bottom w:w="100" w:type="dxa"/>
+              <w:right w:w="100" w:type="dxa"/>
+            </w:tcMar>
+          </w:tcPr>
+          <w:p>
+            <w:pPr>
+              <w:widowControl w:val="0"/>
+              <w:rPr>
+                <w:sz w:val="20"/>
+                <w:szCs w:val="20"/>
+              </w:rPr>
+            </w:pPr>
+            <w:r>
+              <w:rPr>
+                <w:sz w:val="20"/>
+                <w:szCs w:val="20"/>
+              </w:rPr>
+              <w:t>/</w:t>
+            </w:r>
+            <w:proofErr w:type="spellStart"/>
+            <w:r>
+              <w:rPr>
+                <w:sz w:val="20"/>
+                <w:szCs w:val="20"/>
+              </w:rPr>
+              <w:t>req</w:t>
+            </w:r>
+            <w:proofErr w:type="spellEnd"/>
+            <w:r>
+              <w:rPr>
+                <w:sz w:val="20"/>
+                <w:szCs w:val="20"/>
+              </w:rPr>
+              <w:t>/</w:t>
+            </w:r>
+            <w:proofErr w:type="spellStart"/>
+            <w:r>
+              <w:rPr>
+                <w:sz w:val="20"/>
+                <w:szCs w:val="20"/>
+              </w:rPr>
+              <w:t>obs-cpt</w:t>
+            </w:r>
+            <w:proofErr w:type="spellEnd"/>
+            <w:r>
+              <w:rPr>
+                <w:sz w:val="20"/>
+                <w:szCs w:val="20"/>
+              </w:rPr>
+              <w:t>/gen/</w:t>
+            </w:r>
+            <w:proofErr w:type="spellStart"/>
+            <w:r>
+              <w:rPr>
+                <w:sz w:val="20"/>
+                <w:szCs w:val="20"/>
+              </w:rPr>
+              <w:t>relatedObservation-sem</w:t>
+            </w:r>
+            <w:proofErr w:type="spellEnd"/>
+          </w:p>
+        </w:tc>
+      </w:tr>
+    </w:tbl>
+    <w:p>
+      <w:pPr>
+        <w:rPr>
+          <w:lang w:eastAsia="ja-JP"/>
+        </w:rPr>
+      </w:pPr>
+    </w:p>
+    <w:p>
+      <w:pPr>
+        <w:keepNext/>
+      </w:pPr>
+      <w:r>
+        <w:rPr>
+          <w:noProof/>
+          <w:lang w:eastAsia="ja-JP"/>
+        </w:rPr>
+        <w:drawing>
+          <wp:inline distT="0" distB="0" distL="0" distR="0" wp14:anchorId="1C19369C" wp14:editId="398E9757">
+            <wp:extent cx="4199766" cy="1481612"/>
+            <wp:effectExtent l="0" t="0" r="4445" b="4445"/>
+            <wp:docPr id="25" name="Graphic 25"/>
+            <wp:cNvGraphicFramePr>
+              <a:graphicFrameLocks xmlns:a="http://schemas.openxmlformats.org/drawingml/2006/main" noChangeAspect="1"/>
+            </wp:cNvGraphicFramePr>
+            <a:graphic xmlns:a="http://schemas.openxmlformats.org/drawingml/2006/main">
+              <a:graphicData uri="http://schemas.openxmlformats.org/drawingml/2006/picture">
+                <pic:pic xmlns:pic="http://schemas.openxmlformats.org/drawingml/2006/picture">
+                  <pic:nvPicPr>
+                    <pic:cNvPr id="25" name="Graphic 25"/>
+                    <pic:cNvPicPr/>
+                  </pic:nvPicPr>
+                  <pic:blipFill>
+                    <a:blip r:embed="rId57">
+                      <a:extLst>
+                        <a:ext uri="{28A0092B-C50C-407E-A947-70E740481C1C}">
+                          <a14:useLocalDpi xmlns:a14="http://schemas.microsoft.com/office/drawing/2010/main" val="0"/>
+                        </a:ext>
+                        <a:ext uri="{96DAC541-7B7A-43D3-8B79-37D633B846F1}">
+                          <asvg:svgBlip xmlns:asvg="http://schemas.microsoft.com/office/drawing/2016/SVG/main" r:embed="rId58"/>
+                        </a:ext>
+                      </a:extLst>
+                    </a:blip>
+                    <a:stretch>
+                      <a:fillRect/>
+                    </a:stretch>
+                  </pic:blipFill>
+                  <pic:spPr>
+                    <a:xfrm>
+                      <a:off x="0" y="0"/>
+                      <a:ext cx="4232146" cy="1493035"/>
+                    </a:xfrm>
+                    <a:prstGeom prst="rect">
+                      <a:avLst/>
+                    </a:prstGeom>
+                  </pic:spPr>
+                </pic:pic>
+              </a:graphicData>
+            </a:graphic>
+          </wp:inline>
+        </w:drawing>
+      </w:r>
+    </w:p>
+    <w:p>
+      <w:pPr>
+        <w:jc w:val="center"/>
+        <w:rPr>
+          <w:b/>
+          <w:bCs/>
+          <w:sz w:val="20"/>
+          <w:szCs w:val="20"/>
+        </w:rPr>
+      </w:pPr>
+      <w:r>
+        <w:rPr>
+          <w:b/>
+          <w:bCs/>
+          <w:sz w:val="20"/>
+          <w:szCs w:val="20"/>
+        </w:rPr>
+        <w:t xml:space="preserve">Figure </w:t>
+      </w:r>
+      <w:r>
+        <w:rPr>
+          <w:b/>
+          <w:bCs/>
+          <w:sz w:val="20"/>
+          <w:szCs w:val="20"/>
+        </w:rPr>
+        <w:fldChar w:fldCharType="begin"/>
+      </w:r>
+      <w:r>
+        <w:rPr>
+          <w:b/>
+          <w:bCs/>
+          <w:sz w:val="20"/>
+          <w:szCs w:val="20"/>
+        </w:rPr>
+        <w:instrText xml:space="preserve"> STYLEREF 1 \s </w:instrText>
+      </w:r>
+      <w:r>
+        <w:rPr>
+          <w:b/>
+          <w:bCs/>
+          <w:sz w:val="20"/>
+          <w:szCs w:val="20"/>
+        </w:rPr>
+        <w:fldChar w:fldCharType="separate"/>
+      </w:r>
+      <w:r>
+        <w:rPr>
+          <w:b/>
+          <w:bCs/>
+          <w:noProof/>
+          <w:sz w:val="20"/>
+          <w:szCs w:val="20"/>
+        </w:rPr>
+        <w:t>8</w:t>
+      </w:r>
+      <w:r>
+        <w:rPr>
+          <w:b/>
+          <w:bCs/>
+          <w:sz w:val="20"/>
+          <w:szCs w:val="20"/>
+        </w:rPr>
+        <w:fldChar w:fldCharType="end"/>
+      </w:r>
+      <w:r>
+        <w:rPr>
+          <w:b/>
+          <w:bCs/>
+          <w:sz w:val="20"/>
+          <w:szCs w:val="20"/>
+        </w:rPr>
+        <w:t>.</w:t>
+      </w:r>
+      <w:r>
+        <w:rPr>
+          <w:b/>
+          <w:bCs/>
+          <w:sz w:val="20"/>
+          <w:szCs w:val="20"/>
+        </w:rPr>
+        <w:fldChar w:fldCharType="begin"/>
+      </w:r>
+      <w:r>
+        <w:rPr>
+          <w:b/>
+          <w:bCs/>
+          <w:sz w:val="20"/>
+          <w:szCs w:val="20"/>
+        </w:rPr>
+        <w:instrText xml:space="preserve"> SEQ Figure \* ARABIC \s 1 </w:instrText>
+      </w:r>
+      <w:r>
+        <w:rPr>
+          <w:b/>
+          <w:bCs/>
+          <w:sz w:val="20"/>
+          <w:szCs w:val="20"/>
+        </w:rPr>
+        <w:fldChar w:fldCharType="separate"/>
+      </w:r>
+      <w:r>
+        <w:rPr>
+          <w:b/>
+          <w:bCs/>
+          <w:noProof/>
+          <w:sz w:val="20"/>
+          <w:szCs w:val="20"/>
+        </w:rPr>
+        <w:t>8</w:t>
+      </w:r>
+      <w:r>
+        <w:rPr>
+          <w:b/>
+          <w:bCs/>
+          <w:sz w:val="20"/>
+          <w:szCs w:val="20"/>
+        </w:rPr>
+        <w:fldChar w:fldCharType="end"/>
+      </w:r>
+      <w:r>
+        <w:rPr>
+          <w:b/>
+          <w:bCs/>
+          <w:sz w:val="20"/>
+          <w:szCs w:val="20"/>
+        </w:rPr>
+        <w:t>— (Informative) Included requirements and recommendations of the Conceptual Observation — Host requirements class.</w:t>
+      </w:r>
+    </w:p>
+    <w:p>
+      <w:pPr>
+        <w:pStyle w:val="Heading3"/>
+      </w:pPr>
+      <w:r>
+        <w:lastRenderedPageBreak/>
+        <w:t>Interface Host</w:t>
+      </w:r>
+    </w:p>
+    <w:tbl>
+      <w:tblPr>
+        <w:tblW w:w="10322" w:type="dxa"/>
+        <w:tblBorders>
+          <w:top w:val="single" w:sz="8" w:space="0" w:color="000000"/>
+          <w:left w:val="single" w:sz="8" w:space="0" w:color="000000"/>
+          <w:bottom w:val="single" w:sz="8" w:space="0" w:color="000000"/>
+          <w:right w:val="single" w:sz="8" w:space="0" w:color="000000"/>
+          <w:insideH w:val="single" w:sz="8" w:space="0" w:color="000000"/>
+          <w:insideV w:val="single" w:sz="8" w:space="0" w:color="000000"/>
+        </w:tblBorders>
+        <w:tblLayout w:type="fixed"/>
+        <w:tblLook w:val="0600" w:firstRow="0" w:lastRow="0" w:firstColumn="0" w:lastColumn="0" w:noHBand="1" w:noVBand="1"/>
+      </w:tblPr>
+      <w:tblGrid>
+        <w:gridCol w:w="4526"/>
+        <w:gridCol w:w="5796"/>
+      </w:tblGrid>
+      <w:tr>
+        <w:tc>
+          <w:tcPr>
+            <w:tcW w:w="4526" w:type="dxa"/>
+            <w:shd w:val="clear" w:color="auto" w:fill="auto"/>
+            <w:tcMar>
+              <w:top w:w="100" w:type="dxa"/>
+              <w:left w:w="100" w:type="dxa"/>
+              <w:bottom w:w="100" w:type="dxa"/>
+              <w:right w:w="100" w:type="dxa"/>
+            </w:tcMar>
+          </w:tcPr>
+          <w:p>
+            <w:pPr>
+              <w:widowControl w:val="0"/>
+              <w:spacing w:line="240" w:lineRule="auto"/>
+              <w:rPr>
+                <w:sz w:val="20"/>
+                <w:szCs w:val="20"/>
+              </w:rPr>
+            </w:pPr>
+            <w:r>
+              <w:rPr>
+                <w:b/>
+                <w:sz w:val="20"/>
+                <w:szCs w:val="20"/>
+              </w:rPr>
+              <w:t>Requirement</w:t>
+            </w:r>
+            <w:r>
+              <w:rPr>
+                <w:sz w:val="20"/>
+                <w:szCs w:val="20"/>
+              </w:rPr>
+              <w:br/>
+              <w:t>/</w:t>
+            </w:r>
+            <w:proofErr w:type="spellStart"/>
+            <w:r>
+              <w:rPr>
+                <w:sz w:val="20"/>
+                <w:szCs w:val="20"/>
+              </w:rPr>
+              <w:t>req</w:t>
+            </w:r>
+            <w:proofErr w:type="spellEnd"/>
+            <w:r>
+              <w:rPr>
+                <w:sz w:val="20"/>
+                <w:szCs w:val="20"/>
+              </w:rPr>
+              <w:t>/</w:t>
+            </w:r>
+            <w:proofErr w:type="spellStart"/>
+            <w:r>
+              <w:rPr>
+                <w:sz w:val="20"/>
+                <w:szCs w:val="20"/>
+              </w:rPr>
+              <w:t>obs-cpt</w:t>
+            </w:r>
+            <w:proofErr w:type="spellEnd"/>
+            <w:r>
+              <w:rPr>
+                <w:sz w:val="20"/>
+                <w:szCs w:val="20"/>
+              </w:rPr>
+              <w:t>/Host/Host-</w:t>
+            </w:r>
+            <w:proofErr w:type="spellStart"/>
+            <w:r>
+              <w:rPr>
+                <w:sz w:val="20"/>
+                <w:szCs w:val="20"/>
+              </w:rPr>
+              <w:t>sem</w:t>
+            </w:r>
+            <w:proofErr w:type="spellEnd"/>
+          </w:p>
+        </w:tc>
+        <w:tc>
+          <w:tcPr>
+            <w:tcW w:w="5796" w:type="dxa"/>
+            <w:shd w:val="clear" w:color="auto" w:fill="auto"/>
+            <w:tcMar>
+              <w:top w:w="100" w:type="dxa"/>
+              <w:left w:w="100" w:type="dxa"/>
+              <w:bottom w:w="100" w:type="dxa"/>
+              <w:right w:w="100" w:type="dxa"/>
+            </w:tcMar>
+          </w:tcPr>
+          <w:p>
+            <w:pPr>
+              <w:rPr>
+                <w:sz w:val="20"/>
+                <w:szCs w:val="20"/>
+              </w:rPr>
+            </w:pPr>
+            <w:r>
+              <w:rPr>
+                <w:color w:val="24292E"/>
+                <w:sz w:val="21"/>
+                <w:szCs w:val="21"/>
+              </w:rPr>
+              <w:t xml:space="preserve"> </w:t>
+            </w:r>
+            <w:r>
+              <w:rPr>
+                <w:color w:val="24292E"/>
+                <w:sz w:val="21"/>
+                <w:szCs w:val="21"/>
+              </w:rPr>
+              <w:t>A</w:t>
+            </w:r>
+            <w:r>
+              <w:rPr>
+                <w:color w:val="24292E"/>
+                <w:sz w:val="21"/>
+                <w:szCs w:val="21"/>
+              </w:rPr>
+              <w:t xml:space="preserve"> grouping of </w:t>
+            </w:r>
+            <w:r>
+              <w:rPr>
+                <w:b/>
+                <w:color w:val="24292E"/>
+                <w:sz w:val="21"/>
+                <w:szCs w:val="21"/>
+              </w:rPr>
+              <w:t>Observer</w:t>
+            </w:r>
+            <w:r>
+              <w:rPr>
+                <w:color w:val="24292E"/>
+                <w:sz w:val="21"/>
+                <w:szCs w:val="21"/>
+              </w:rPr>
+              <w:t>s</w:t>
+            </w:r>
+            <w:r>
+              <w:rPr>
+                <w:color w:val="24292E"/>
+                <w:sz w:val="21"/>
+                <w:szCs w:val="21"/>
+              </w:rPr>
+              <w:t xml:space="preserve"> </w:t>
+            </w:r>
+            <w:r>
+              <w:rPr>
+                <w:color w:val="24292E"/>
+                <w:sz w:val="21"/>
+                <w:szCs w:val="21"/>
+              </w:rPr>
+              <w:t>for a specific reason</w:t>
+            </w:r>
+            <w:r>
+              <w:rPr>
+                <w:color w:val="24292E"/>
+                <w:sz w:val="21"/>
+                <w:szCs w:val="21"/>
+              </w:rPr>
+              <w:t>.</w:t>
+            </w:r>
+          </w:p>
+        </w:tc>
+      </w:tr>
+    </w:tbl>
+    <w:p>
+      <w:pPr>
+        <w:rPr>
+          <w:lang w:eastAsia="ja-JP"/>
+        </w:rPr>
+      </w:pPr>
+    </w:p>
+    <w:p>
+      <w:pPr>
+        <w:rPr>
+          <w:lang w:eastAsia="ja-JP"/>
+        </w:rPr>
+      </w:pPr>
+      <w:r>
+        <w:rPr>
+          <w:lang w:eastAsia="ja-JP"/>
+        </w:rPr>
+        <w:t>NOTES</w:t>
+      </w:r>
+      <w:r>
+        <w:rPr>
+          <w:lang w:eastAsia="ja-JP"/>
+        </w:rPr>
+        <w:t>:</w:t>
+      </w:r>
+    </w:p>
+    <w:p>
+      <w:pPr>
+        <w:pStyle w:val="ListParagraph"/>
+        <w:numPr>
+          <w:ilvl w:val="0"/>
+          <w:numId w:val="30"/>
+        </w:numPr>
+        <w:rPr>
+          <w:lang w:eastAsia="ja-JP"/>
+        </w:rPr>
+      </w:pPr>
+      <w:r>
+        <w:rPr>
+          <w:lang w:eastAsia="ja-JP"/>
+        </w:rPr>
+        <w:t xml:space="preserve">In many use cases, the Host is the environmental monitoring facility </w:t>
+      </w:r>
+    </w:p>
+    <w:p>
+      <w:pPr>
+        <w:pStyle w:val="ListParagraph"/>
+        <w:numPr>
+          <w:ilvl w:val="0"/>
+          <w:numId w:val="30"/>
+        </w:numPr>
+        <w:rPr>
+          <w:lang w:eastAsia="ja-JP"/>
+        </w:rPr>
+      </w:pPr>
+      <w:r>
+        <w:rPr>
+          <w:lang w:eastAsia="ja-JP"/>
+        </w:rPr>
+        <w:t>The Host can be a platform that hosts a set of sensors</w:t>
+      </w:r>
+    </w:p>
+    <w:p>
+      <w:pPr>
+        <w:pStyle w:val="ListParagraph"/>
+        <w:numPr>
+          <w:ilvl w:val="0"/>
+          <w:numId w:val="30"/>
+        </w:numPr>
+        <w:rPr>
+          <w:lang w:eastAsia="ja-JP"/>
+        </w:rPr>
+      </w:pPr>
+      <w:r>
+        <w:rPr>
+          <w:lang w:eastAsia="ja-JP"/>
+        </w:rPr>
+        <w:t>An alternative usage could pertain to a biodiversity survey campaign; in this scenario, the team performing the survey would be modelled as observers whereas the entire survey campaign can be represented as a Host.</w:t>
+      </w:r>
+    </w:p>
+    <w:p>
+      <w:pPr>
+        <w:pStyle w:val="Heading3"/>
+      </w:pPr>
+      <w:r>
+        <w:t>Association deployment</w:t>
+      </w:r>
+    </w:p>
+    <w:tbl>
+      <w:tblPr>
+        <w:tblW w:w="10322" w:type="dxa"/>
+        <w:tblBorders>
+          <w:top w:val="single" w:sz="8" w:space="0" w:color="000000"/>
+          <w:left w:val="single" w:sz="8" w:space="0" w:color="000000"/>
+          <w:bottom w:val="single" w:sz="8" w:space="0" w:color="000000"/>
+          <w:right w:val="single" w:sz="8" w:space="0" w:color="000000"/>
+          <w:insideH w:val="single" w:sz="8" w:space="0" w:color="000000"/>
+          <w:insideV w:val="single" w:sz="8" w:space="0" w:color="000000"/>
+        </w:tblBorders>
+        <w:tblLayout w:type="fixed"/>
+        <w:tblLook w:val="0600" w:firstRow="0" w:lastRow="0" w:firstColumn="0" w:lastColumn="0" w:noHBand="1" w:noVBand="1"/>
+      </w:tblPr>
+      <w:tblGrid>
+        <w:gridCol w:w="4526"/>
+        <w:gridCol w:w="5796"/>
+      </w:tblGrid>
+      <w:tr>
+        <w:tc>
+          <w:tcPr>
+            <w:tcW w:w="4526" w:type="dxa"/>
+            <w:shd w:val="clear" w:color="auto" w:fill="auto"/>
+            <w:tcMar>
+              <w:top w:w="100" w:type="dxa"/>
+              <w:left w:w="100" w:type="dxa"/>
+              <w:bottom w:w="100" w:type="dxa"/>
+              <w:right w:w="100" w:type="dxa"/>
+            </w:tcMar>
+          </w:tcPr>
+          <w:p>
+            <w:pPr>
+              <w:widowControl w:val="0"/>
+              <w:spacing w:line="240" w:lineRule="auto"/>
+              <w:rPr>
+                <w:sz w:val="20"/>
+                <w:szCs w:val="20"/>
+              </w:rPr>
+            </w:pPr>
+            <w:r>
+              <w:rPr>
+                <w:b/>
+                <w:sz w:val="20"/>
+                <w:szCs w:val="20"/>
+              </w:rPr>
+              <w:t>Requirement</w:t>
+            </w:r>
+            <w:r>
+              <w:rPr>
+                <w:sz w:val="20"/>
+                <w:szCs w:val="20"/>
+              </w:rPr>
+              <w:br/>
+              <w:t>/</w:t>
+            </w:r>
+            <w:proofErr w:type="spellStart"/>
+            <w:r>
+              <w:rPr>
+                <w:sz w:val="20"/>
+                <w:szCs w:val="20"/>
+              </w:rPr>
+              <w:t>req</w:t>
+            </w:r>
+            <w:proofErr w:type="spellEnd"/>
+            <w:r>
+              <w:rPr>
+                <w:sz w:val="20"/>
+                <w:szCs w:val="20"/>
+              </w:rPr>
+              <w:t>/</w:t>
+            </w:r>
+            <w:proofErr w:type="spellStart"/>
+            <w:r>
+              <w:rPr>
+                <w:sz w:val="20"/>
+                <w:szCs w:val="20"/>
+              </w:rPr>
+              <w:t>obs-cpt</w:t>
+            </w:r>
+            <w:proofErr w:type="spellEnd"/>
+            <w:r>
+              <w:rPr>
+                <w:sz w:val="20"/>
+                <w:szCs w:val="20"/>
+              </w:rPr>
+              <w:t>/Host/deployment-</w:t>
+            </w:r>
+            <w:proofErr w:type="spellStart"/>
+            <w:r>
+              <w:rPr>
+                <w:sz w:val="20"/>
+                <w:szCs w:val="20"/>
+              </w:rPr>
+              <w:t>sem</w:t>
+            </w:r>
+            <w:proofErr w:type="spellEnd"/>
+          </w:p>
+        </w:tc>
+        <w:tc>
+          <w:tcPr>
+            <w:tcW w:w="5796" w:type="dxa"/>
+            <w:shd w:val="clear" w:color="auto" w:fill="auto"/>
+            <w:tcMar>
+              <w:top w:w="100" w:type="dxa"/>
+              <w:left w:w="100" w:type="dxa"/>
+              <w:bottom w:w="100" w:type="dxa"/>
+              <w:right w:w="100" w:type="dxa"/>
+            </w:tcMar>
+          </w:tcPr>
+          <w:p>
+            <w:pPr>
+              <w:rPr>
+                <w:color w:val="24292E"/>
+                <w:sz w:val="21"/>
+                <w:szCs w:val="21"/>
+              </w:rPr>
+            </w:pPr>
+            <w:r>
+              <w:rPr>
+                <w:color w:val="24292E"/>
+                <w:sz w:val="21"/>
+                <w:szCs w:val="21"/>
+              </w:rPr>
+              <w:t>A</w:t>
+            </w:r>
+            <w:r>
+              <w:rPr>
+                <w:color w:val="24292E"/>
+                <w:sz w:val="21"/>
+                <w:szCs w:val="21"/>
+              </w:rPr>
+              <w:t xml:space="preserve"> </w:t>
+            </w:r>
+            <w:r>
+              <w:rPr>
+                <w:b/>
+                <w:color w:val="24292E"/>
+                <w:sz w:val="21"/>
+                <w:szCs w:val="21"/>
+              </w:rPr>
+              <w:t xml:space="preserve">Deployment </w:t>
+            </w:r>
+            <w:r>
+              <w:rPr>
+                <w:color w:val="24292E"/>
+                <w:sz w:val="21"/>
+                <w:szCs w:val="21"/>
+              </w:rPr>
+              <w:t xml:space="preserve">at this </w:t>
+            </w:r>
+            <w:r>
+              <w:rPr>
+                <w:b/>
+                <w:color w:val="24292E"/>
+                <w:sz w:val="21"/>
+                <w:szCs w:val="21"/>
+              </w:rPr>
+              <w:t>Host</w:t>
+            </w:r>
+            <w:r>
+              <w:rPr>
+                <w:color w:val="24292E"/>
+                <w:sz w:val="21"/>
+                <w:szCs w:val="21"/>
+              </w:rPr>
+              <w:t>.</w:t>
+            </w:r>
+          </w:p>
+          <w:p>
+            <w:pPr>
+              <w:rPr>
+                <w:sz w:val="20"/>
+                <w:szCs w:val="20"/>
+              </w:rPr>
+            </w:pPr>
+            <w:r>
+              <w:rPr>
+                <w:color w:val="24292E"/>
+                <w:sz w:val="21"/>
+                <w:szCs w:val="21"/>
+              </w:rPr>
+              <w:t xml:space="preserve">If a reference to a </w:t>
+            </w:r>
+            <w:r>
+              <w:rPr>
+                <w:b/>
+                <w:color w:val="24292E"/>
+                <w:sz w:val="21"/>
+                <w:szCs w:val="21"/>
+              </w:rPr>
+              <w:t xml:space="preserve">Deployment </w:t>
+            </w:r>
+            <w:r>
+              <w:rPr>
+                <w:color w:val="24292E"/>
+                <w:sz w:val="21"/>
+                <w:szCs w:val="21"/>
+              </w:rPr>
+              <w:t xml:space="preserve">is provided, the association with the role </w:t>
+            </w:r>
+            <w:r>
+              <w:rPr>
+                <w:b/>
+                <w:color w:val="24292E"/>
+                <w:sz w:val="21"/>
+                <w:szCs w:val="21"/>
+              </w:rPr>
+              <w:t xml:space="preserve">host </w:t>
+            </w:r>
+            <w:r>
+              <w:rPr>
+                <w:color w:val="24292E"/>
+                <w:sz w:val="21"/>
+                <w:szCs w:val="21"/>
+              </w:rPr>
+              <w:t>SHALL be used.</w:t>
+            </w:r>
+          </w:p>
+        </w:tc>
+      </w:tr>
+    </w:tbl>
+    <w:p>
+      <w:pPr>
+        <w:rPr>
+          <w:lang w:eastAsia="ja-JP"/>
+        </w:rPr>
+      </w:pPr>
+    </w:p>
+    <w:p>
+      <w:pPr>
+        <w:pStyle w:val="Heading3"/>
+      </w:pPr>
+      <w:r>
+        <w:t xml:space="preserve">Association </w:t>
+      </w:r>
+      <w:proofErr w:type="spellStart"/>
+      <w:r>
+        <w:t>relatedHost</w:t>
+      </w:r>
+      <w:proofErr w:type="spellEnd"/>
+    </w:p>
+    <w:tbl>
+      <w:tblPr>
+        <w:tblW w:w="10322" w:type="dxa"/>
+        <w:tblBorders>
+          <w:top w:val="single" w:sz="8" w:space="0" w:color="000000"/>
+          <w:left w:val="single" w:sz="8" w:space="0" w:color="000000"/>
+          <w:bottom w:val="single" w:sz="8" w:space="0" w:color="000000"/>
+          <w:right w:val="single" w:sz="8" w:space="0" w:color="000000"/>
+          <w:insideH w:val="single" w:sz="8" w:space="0" w:color="000000"/>
+          <w:insideV w:val="single" w:sz="8" w:space="0" w:color="000000"/>
+        </w:tblBorders>
+        <w:tblLayout w:type="fixed"/>
+        <w:tblLook w:val="0600" w:firstRow="0" w:lastRow="0" w:firstColumn="0" w:lastColumn="0" w:noHBand="1" w:noVBand="1"/>
+      </w:tblPr>
+      <w:tblGrid>
+        <w:gridCol w:w="4526"/>
+        <w:gridCol w:w="5796"/>
+      </w:tblGrid>
+      <w:tr>
+        <w:tc>
+          <w:tcPr>
+            <w:tcW w:w="4526" w:type="dxa"/>
+            <w:shd w:val="clear" w:color="auto" w:fill="auto"/>
+            <w:tcMar>
+              <w:top w:w="100" w:type="dxa"/>
+              <w:left w:w="100" w:type="dxa"/>
+              <w:bottom w:w="100" w:type="dxa"/>
+              <w:right w:w="100" w:type="dxa"/>
+            </w:tcMar>
+          </w:tcPr>
+          <w:p>
+            <w:pPr>
+              <w:widowControl w:val="0"/>
+              <w:spacing w:line="240" w:lineRule="auto"/>
+              <w:rPr>
+                <w:sz w:val="20"/>
+                <w:szCs w:val="20"/>
+              </w:rPr>
+            </w:pPr>
+            <w:r>
+              <w:rPr>
+                <w:b/>
+                <w:sz w:val="20"/>
+                <w:szCs w:val="20"/>
+              </w:rPr>
+              <w:t>Requirement</w:t>
+            </w:r>
+            <w:r>
+              <w:rPr>
+                <w:sz w:val="20"/>
+                <w:szCs w:val="20"/>
+              </w:rPr>
+              <w:br/>
+              <w:t>/</w:t>
+            </w:r>
+            <w:proofErr w:type="spellStart"/>
+            <w:r>
+              <w:rPr>
+                <w:sz w:val="20"/>
+                <w:szCs w:val="20"/>
+              </w:rPr>
+              <w:t>req</w:t>
+            </w:r>
+            <w:proofErr w:type="spellEnd"/>
+            <w:r>
+              <w:rPr>
+                <w:sz w:val="20"/>
+                <w:szCs w:val="20"/>
+              </w:rPr>
+              <w:t>/</w:t>
+            </w:r>
+            <w:proofErr w:type="spellStart"/>
+            <w:r>
+              <w:rPr>
+                <w:sz w:val="20"/>
+                <w:szCs w:val="20"/>
+              </w:rPr>
+              <w:t>obs-cpt</w:t>
+            </w:r>
+            <w:proofErr w:type="spellEnd"/>
+            <w:r>
+              <w:rPr>
+                <w:sz w:val="20"/>
+                <w:szCs w:val="20"/>
+              </w:rPr>
+              <w:t>/Host/</w:t>
+            </w:r>
+            <w:proofErr w:type="spellStart"/>
+            <w:r>
+              <w:rPr>
+                <w:sz w:val="20"/>
+                <w:szCs w:val="20"/>
+              </w:rPr>
+              <w:t>relatedHost-sem</w:t>
+            </w:r>
+            <w:proofErr w:type="spellEnd"/>
+          </w:p>
+        </w:tc>
+        <w:tc>
+          <w:tcPr>
+            <w:tcW w:w="5796" w:type="dxa"/>
+            <w:shd w:val="clear" w:color="auto" w:fill="auto"/>
+            <w:tcMar>
+              <w:top w:w="100" w:type="dxa"/>
+              <w:left w:w="100" w:type="dxa"/>
+              <w:bottom w:w="100" w:type="dxa"/>
+              <w:right w:w="100" w:type="dxa"/>
+            </w:tcMar>
+          </w:tcPr>
+          <w:p>
+            <w:pPr>
+              <w:rPr>
+                <w:sz w:val="20"/>
+                <w:szCs w:val="20"/>
+              </w:rPr>
+            </w:pPr>
+            <w:r>
+              <w:rPr>
+                <w:sz w:val="20"/>
+                <w:szCs w:val="20"/>
+              </w:rPr>
+              <w:t xml:space="preserve">A </w:t>
+            </w:r>
+            <w:r>
+              <w:rPr>
+                <w:b/>
+                <w:sz w:val="20"/>
+                <w:szCs w:val="20"/>
+              </w:rPr>
+              <w:t xml:space="preserve">Host </w:t>
+            </w:r>
+            <w:r>
+              <w:rPr>
+                <w:sz w:val="20"/>
+                <w:szCs w:val="20"/>
+              </w:rPr>
+              <w:t xml:space="preserve">the </w:t>
+            </w:r>
+            <w:r>
+              <w:rPr>
+                <w:b/>
+                <w:sz w:val="20"/>
+                <w:szCs w:val="20"/>
+              </w:rPr>
+              <w:t xml:space="preserve">Host </w:t>
+            </w:r>
+            <w:r>
+              <w:rPr>
+                <w:sz w:val="20"/>
+                <w:szCs w:val="20"/>
+              </w:rPr>
+              <w:t>is related to.</w:t>
+            </w:r>
+          </w:p>
+          <w:p>
+            <w:pPr>
+              <w:rPr>
+                <w:sz w:val="20"/>
+                <w:szCs w:val="20"/>
+              </w:rPr>
+            </w:pPr>
+            <w:r>
+              <w:rPr>
+                <w:sz w:val="20"/>
+                <w:szCs w:val="20"/>
+              </w:rPr>
+              <w:t xml:space="preserve">If a reference to a related </w:t>
+            </w:r>
+            <w:r>
+              <w:rPr>
+                <w:b/>
+                <w:sz w:val="20"/>
+                <w:szCs w:val="20"/>
+              </w:rPr>
+              <w:t xml:space="preserve">Host </w:t>
+            </w:r>
+            <w:r>
+              <w:rPr>
+                <w:sz w:val="20"/>
+                <w:szCs w:val="20"/>
+              </w:rPr>
+              <w:t xml:space="preserve">is provided, the association with role </w:t>
+            </w:r>
+            <w:proofErr w:type="spellStart"/>
+            <w:r>
+              <w:rPr>
+                <w:b/>
+                <w:sz w:val="20"/>
+                <w:szCs w:val="20"/>
+              </w:rPr>
+              <w:t>relatedHost</w:t>
+            </w:r>
+            <w:proofErr w:type="spellEnd"/>
+            <w:r>
+              <w:rPr>
+                <w:b/>
+                <w:sz w:val="20"/>
+                <w:szCs w:val="20"/>
+              </w:rPr>
+              <w:t xml:space="preserve"> </w:t>
+            </w:r>
+            <w:r>
+              <w:rPr>
+                <w:sz w:val="20"/>
+                <w:szCs w:val="20"/>
+              </w:rPr>
+              <w:t xml:space="preserve">SHALL be used. </w:t>
+            </w:r>
+            <w:r>
+              <w:t xml:space="preserve">The </w:t>
+            </w:r>
+            <w:proofErr w:type="spellStart"/>
+            <w:r>
+              <w:rPr>
+                <w:b/>
+                <w:sz w:val="20"/>
+                <w:szCs w:val="20"/>
+              </w:rPr>
+              <w:t>context:GenericName</w:t>
+            </w:r>
+            <w:proofErr w:type="spellEnd"/>
+            <w:r>
+              <w:rPr>
+                <w:b/>
+                <w:sz w:val="20"/>
+                <w:szCs w:val="20"/>
+              </w:rPr>
+              <w:t xml:space="preserve"> </w:t>
+            </w:r>
+            <w:r>
+              <w:rPr>
+                <w:sz w:val="20"/>
+                <w:szCs w:val="20"/>
+              </w:rPr>
+              <w:t>qualifier of this association may be used to provide further information as to the nature of the relation.</w:t>
+            </w:r>
+          </w:p>
+        </w:tc>
+      </w:tr>
+    </w:tbl>
+    <w:p>
+      <w:pPr>
+        <w:rPr>
+          <w:lang w:eastAsia="ja-JP"/>
+        </w:rPr>
+      </w:pPr>
+    </w:p>
+    <w:p>
+      <w:pPr>
+        <w:pStyle w:val="Heading2"/>
+      </w:pPr>
+      <w:r>
+        <w:t>Deployment</w:t>
+      </w:r>
+    </w:p>
+    <w:p>
+      <w:pPr>
+        <w:pStyle w:val="Heading3"/>
+      </w:pPr>
+      <w:r>
+        <w:t>Deployment Requirements Class</w:t>
+      </w:r>
+    </w:p>
+    <w:tbl>
+      <w:tblPr>
+        <w:tblW w:w="9771" w:type="dxa"/>
+        <w:tblBorders>
+          <w:top w:val="single" w:sz="8" w:space="0" w:color="000000"/>
+          <w:left w:val="single" w:sz="8" w:space="0" w:color="000000"/>
+          <w:bottom w:val="single" w:sz="8" w:space="0" w:color="000000"/>
+          <w:right w:val="single" w:sz="8" w:space="0" w:color="000000"/>
+          <w:insideH w:val="single" w:sz="8" w:space="0" w:color="000000"/>
+          <w:insideV w:val="single" w:sz="8" w:space="0" w:color="000000"/>
+        </w:tblBorders>
+        <w:tblLayout w:type="fixed"/>
+        <w:tblLook w:val="0600" w:firstRow="0" w:lastRow="0" w:firstColumn="0" w:lastColumn="0" w:noHBand="1" w:noVBand="1"/>
+      </w:tblPr>
+      <w:tblGrid>
+        <w:gridCol w:w="4526"/>
+        <w:gridCol w:w="5245"/>
+      </w:tblGrid>
+      <w:tr>
+        <w:tc>
+          <w:tcPr>
+            <w:tcW w:w="4526" w:type="dxa"/>
+            <w:shd w:val="clear" w:color="auto" w:fill="auto"/>
+            <w:tcMar>
+              <w:top w:w="100" w:type="dxa"/>
+              <w:left w:w="100" w:type="dxa"/>
+              <w:bottom w:w="100" w:type="dxa"/>
+              <w:right w:w="100" w:type="dxa"/>
+            </w:tcMar>
+          </w:tcPr>
+          <w:p>
+            <w:pPr>
+              <w:widowControl w:val="0"/>
+              <w:spacing w:line="240" w:lineRule="auto"/>
+              <w:rPr>
+                <w:b/>
+                <w:sz w:val="20"/>
+                <w:szCs w:val="20"/>
+              </w:rPr>
+            </w:pPr>
+            <w:r>
+              <w:rPr>
+                <w:b/>
+                <w:sz w:val="20"/>
+                <w:szCs w:val="20"/>
+              </w:rPr>
+              <w:t>Requirements Class</w:t>
+            </w:r>
+          </w:p>
+        </w:tc>
+        <w:tc>
+          <w:tcPr>
+            <w:tcW w:w="5245" w:type="dxa"/>
+            <w:shd w:val="clear" w:color="auto" w:fill="auto"/>
+            <w:tcMar>
+              <w:top w:w="100" w:type="dxa"/>
+              <w:left w:w="100" w:type="dxa"/>
+              <w:bottom w:w="100" w:type="dxa"/>
+              <w:right w:w="100" w:type="dxa"/>
+            </w:tcMar>
+          </w:tcPr>
+          <w:p>
+            <w:pPr>
+              <w:widowControl w:val="0"/>
+              <w:spacing w:line="240" w:lineRule="auto"/>
+              <w:rPr>
+                <w:sz w:val="20"/>
+                <w:szCs w:val="20"/>
+              </w:rPr>
+            </w:pPr>
+            <w:r>
+              <w:rPr>
+                <w:sz w:val="20"/>
+                <w:szCs w:val="20"/>
+              </w:rPr>
+              <w:t>/</w:t>
+            </w:r>
+            <w:proofErr w:type="spellStart"/>
+            <w:r>
+              <w:rPr>
+                <w:sz w:val="20"/>
+                <w:szCs w:val="20"/>
+              </w:rPr>
+              <w:t>req</w:t>
+            </w:r>
+            <w:proofErr w:type="spellEnd"/>
+            <w:r>
+              <w:rPr>
+                <w:sz w:val="20"/>
+                <w:szCs w:val="20"/>
+              </w:rPr>
+              <w:t>/</w:t>
+            </w:r>
+            <w:proofErr w:type="spellStart"/>
+            <w:r>
+              <w:rPr>
+                <w:sz w:val="20"/>
+                <w:szCs w:val="20"/>
+              </w:rPr>
+              <w:t>obs-cpt</w:t>
+            </w:r>
+            <w:proofErr w:type="spellEnd"/>
+            <w:r>
+              <w:rPr>
+                <w:sz w:val="20"/>
+                <w:szCs w:val="20"/>
+              </w:rPr>
+              <w:t>/Deployment</w:t>
+            </w:r>
+          </w:p>
+        </w:tc>
+      </w:tr>
+      <w:tr>
+        <w:tc>
+          <w:tcPr>
+            <w:tcW w:w="4526" w:type="dxa"/>
+            <w:shd w:val="clear" w:color="auto" w:fill="auto"/>
+            <w:tcMar>
+              <w:top w:w="100" w:type="dxa"/>
+              <w:left w:w="100" w:type="dxa"/>
+              <w:bottom w:w="100" w:type="dxa"/>
+              <w:right w:w="100" w:type="dxa"/>
+            </w:tcMar>
+          </w:tcPr>
+          <w:p>
+            <w:pPr>
+              <w:widowControl w:val="0"/>
+              <w:spacing w:line="240" w:lineRule="auto"/>
+              <w:rPr>
+                <w:sz w:val="20"/>
+                <w:szCs w:val="20"/>
+              </w:rPr>
+            </w:pPr>
+            <w:r>
+              <w:rPr>
+                <w:sz w:val="20"/>
+                <w:szCs w:val="20"/>
+              </w:rPr>
+              <w:t>Target type</w:t>
+            </w:r>
+          </w:p>
+        </w:tc>
+        <w:tc>
+          <w:tcPr>
+            <w:tcW w:w="5245" w:type="dxa"/>
+            <w:shd w:val="clear" w:color="auto" w:fill="auto"/>
+            <w:tcMar>
+              <w:top w:w="100" w:type="dxa"/>
+              <w:left w:w="100" w:type="dxa"/>
+              <w:bottom w:w="100" w:type="dxa"/>
+              <w:right w:w="100" w:type="dxa"/>
+            </w:tcMar>
+          </w:tcPr>
+          <w:p>
+            <w:pPr>
+              <w:widowControl w:val="0"/>
+              <w:spacing w:line="240" w:lineRule="auto"/>
+              <w:rPr>
+                <w:sz w:val="20"/>
+                <w:szCs w:val="20"/>
+              </w:rPr>
+            </w:pPr>
+            <w:r>
+              <w:rPr>
+                <w:sz w:val="20"/>
+                <w:szCs w:val="20"/>
+              </w:rPr>
+              <w:t>Conceptual model</w:t>
+            </w:r>
+          </w:p>
+        </w:tc>
+      </w:tr>
+      <w:tr>
+        <w:tc>
+          <w:tcPr>
+            <w:tcW w:w="4526" w:type="dxa"/>
+            <w:shd w:val="clear" w:color="auto" w:fill="auto"/>
+            <w:tcMar>
+              <w:top w:w="100" w:type="dxa"/>
+              <w:left w:w="100" w:type="dxa"/>
+              <w:bottom w:w="100" w:type="dxa"/>
+              <w:right w:w="100" w:type="dxa"/>
+            </w:tcMar>
+          </w:tcPr>
+          <w:p>
+            <w:pPr>
+              <w:widowControl w:val="0"/>
+              <w:spacing w:line="240" w:lineRule="auto"/>
+              <w:rPr>
+                <w:sz w:val="20"/>
+                <w:szCs w:val="20"/>
+              </w:rPr>
+            </w:pPr>
+            <w:r>
+              <w:rPr>
+                <w:sz w:val="20"/>
+                <w:szCs w:val="20"/>
+              </w:rPr>
+              <w:t>Name</w:t>
+            </w:r>
+          </w:p>
+        </w:tc>
+        <w:tc>
+          <w:tcPr>
+            <w:tcW w:w="5245" w:type="dxa"/>
+            <w:shd w:val="clear" w:color="auto" w:fill="auto"/>
+            <w:tcMar>
+              <w:top w:w="100" w:type="dxa"/>
+              <w:left w:w="100" w:type="dxa"/>
+              <w:bottom w:w="100" w:type="dxa"/>
+              <w:right w:w="100" w:type="dxa"/>
+            </w:tcMar>
+          </w:tcPr>
+          <w:p>
+            <w:pPr>
+              <w:widowControl w:val="0"/>
+              <w:spacing w:line="240" w:lineRule="auto"/>
+              <w:rPr>
+                <w:sz w:val="20"/>
+                <w:szCs w:val="20"/>
+              </w:rPr>
+            </w:pPr>
+            <w:r>
+              <w:rPr>
+                <w:sz w:val="20"/>
+                <w:szCs w:val="20"/>
+              </w:rPr>
+              <w:t xml:space="preserve">Conceptual Observation - Deployment </w:t>
+            </w:r>
+          </w:p>
+        </w:tc>
+      </w:tr>
+      <w:tr>
+        <w:tc>
+          <w:tcPr>
+            <w:tcW w:w="4526" w:type="dxa"/>
+            <w:shd w:val="clear" w:color="auto" w:fill="auto"/>
+            <w:tcMar>
+              <w:top w:w="100" w:type="dxa"/>
+              <w:left w:w="100" w:type="dxa"/>
+              <w:bottom w:w="100" w:type="dxa"/>
+              <w:right w:w="100" w:type="dxa"/>
+            </w:tcMar>
+          </w:tcPr>
+          <w:p>
+            <w:pPr>
+              <w:widowControl w:val="0"/>
+              <w:spacing w:line="240" w:lineRule="auto"/>
+              <w:rPr>
+                <w:sz w:val="20"/>
+                <w:szCs w:val="20"/>
+              </w:rPr>
+            </w:pPr>
+            <w:r>
+              <w:rPr>
+                <w:sz w:val="20"/>
+                <w:szCs w:val="20"/>
+              </w:rPr>
+              <w:t>Dependency</w:t>
+            </w:r>
+          </w:p>
+        </w:tc>
+        <w:tc>
+          <w:tcPr>
+            <w:tcW w:w="5245" w:type="dxa"/>
+            <w:shd w:val="clear" w:color="auto" w:fill="auto"/>
+            <w:tcMar>
+              <w:top w:w="100" w:type="dxa"/>
+              <w:left w:w="100" w:type="dxa"/>
+              <w:bottom w:w="100" w:type="dxa"/>
+              <w:right w:w="100" w:type="dxa"/>
+            </w:tcMar>
+          </w:tcPr>
+          <w:p>
+            <w:pPr>
+              <w:widowControl w:val="0"/>
+              <w:spacing w:line="240" w:lineRule="auto"/>
+              <w:rPr>
+                <w:sz w:val="20"/>
+                <w:szCs w:val="20"/>
+              </w:rPr>
+            </w:pPr>
+            <w:r>
+              <w:rPr>
+                <w:sz w:val="20"/>
+                <w:szCs w:val="20"/>
+              </w:rPr>
+              <w:t>ISO 19103:2015 Geographic information – Conceptual schema language, UML2 conformance class</w:t>
+            </w:r>
+          </w:p>
+        </w:tc>
+      </w:tr>
+      <w:tr>
+        <w:tc>
+          <w:tcPr>
+            <w:tcW w:w="4526" w:type="dxa"/>
+            <w:shd w:val="clear" w:color="auto" w:fill="auto"/>
+            <w:tcMar>
+              <w:top w:w="100" w:type="dxa"/>
+              <w:left w:w="100" w:type="dxa"/>
+              <w:bottom w:w="100" w:type="dxa"/>
+              <w:right w:w="100" w:type="dxa"/>
+            </w:tcMar>
+          </w:tcPr>
+          <w:p>
+            <w:pPr>
+              <w:widowControl w:val="0"/>
+              <w:spacing w:line="240" w:lineRule="auto"/>
+              <w:rPr>
+                <w:sz w:val="20"/>
+                <w:szCs w:val="20"/>
+              </w:rPr>
+            </w:pPr>
+            <w:r>
+              <w:rPr>
+                <w:sz w:val="20"/>
+                <w:szCs w:val="20"/>
+              </w:rPr>
+              <w:lastRenderedPageBreak/>
+              <w:t>Requirement</w:t>
+            </w:r>
+          </w:p>
+        </w:tc>
+        <w:tc>
+          <w:tcPr>
+            <w:tcW w:w="5245" w:type="dxa"/>
+            <w:shd w:val="clear" w:color="auto" w:fill="auto"/>
+            <w:tcMar>
+              <w:top w:w="100" w:type="dxa"/>
+              <w:left w:w="100" w:type="dxa"/>
+              <w:bottom w:w="100" w:type="dxa"/>
+              <w:right w:w="100" w:type="dxa"/>
+            </w:tcMar>
+          </w:tcPr>
+          <w:p>
+            <w:pPr>
+              <w:widowControl w:val="0"/>
+              <w:spacing w:line="240" w:lineRule="auto"/>
+              <w:rPr>
+                <w:sz w:val="20"/>
+                <w:szCs w:val="20"/>
+              </w:rPr>
+            </w:pPr>
+            <w:r>
+              <w:rPr>
+                <w:sz w:val="20"/>
+                <w:szCs w:val="20"/>
+              </w:rPr>
+              <w:t>/</w:t>
+            </w:r>
+            <w:proofErr w:type="spellStart"/>
+            <w:r>
+              <w:rPr>
+                <w:sz w:val="20"/>
+                <w:szCs w:val="20"/>
+              </w:rPr>
+              <w:t>req</w:t>
+            </w:r>
+            <w:proofErr w:type="spellEnd"/>
+            <w:r>
+              <w:rPr>
+                <w:sz w:val="20"/>
+                <w:szCs w:val="20"/>
+              </w:rPr>
+              <w:t>/</w:t>
+            </w:r>
+            <w:proofErr w:type="spellStart"/>
+            <w:r>
+              <w:rPr>
+                <w:sz w:val="20"/>
+                <w:szCs w:val="20"/>
+              </w:rPr>
+              <w:t>obs-cpt</w:t>
+            </w:r>
+            <w:proofErr w:type="spellEnd"/>
+            <w:r>
+              <w:rPr>
+                <w:sz w:val="20"/>
+                <w:szCs w:val="20"/>
+              </w:rPr>
+              <w:t>/Deployment/Deployment-</w:t>
+            </w:r>
+            <w:proofErr w:type="spellStart"/>
+            <w:r>
+              <w:rPr>
+                <w:sz w:val="20"/>
+                <w:szCs w:val="20"/>
+              </w:rPr>
+              <w:t>sem</w:t>
+            </w:r>
+            <w:proofErr w:type="spellEnd"/>
+          </w:p>
+        </w:tc>
+      </w:tr>
+      <w:tr>
+        <w:trPr>
+          <w:trHeight w:val="420"/>
+        </w:trPr>
+        <w:tc>
+          <w:tcPr>
+            <w:tcW w:w="4526" w:type="dxa"/>
+            <w:shd w:val="clear" w:color="auto" w:fill="auto"/>
+            <w:tcMar>
+              <w:top w:w="100" w:type="dxa"/>
+              <w:left w:w="100" w:type="dxa"/>
+              <w:bottom w:w="100" w:type="dxa"/>
+              <w:right w:w="100" w:type="dxa"/>
+            </w:tcMar>
+          </w:tcPr>
+          <w:p>
+            <w:pPr>
+              <w:widowControl w:val="0"/>
+              <w:spacing w:line="240" w:lineRule="auto"/>
+              <w:rPr>
+                <w:sz w:val="20"/>
+                <w:szCs w:val="20"/>
+              </w:rPr>
+            </w:pPr>
+            <w:r>
+              <w:rPr>
+                <w:sz w:val="20"/>
+                <w:szCs w:val="20"/>
+              </w:rPr>
+              <w:t>Requirement</w:t>
+            </w:r>
+          </w:p>
+        </w:tc>
+        <w:tc>
+          <w:tcPr>
+            <w:tcW w:w="5245" w:type="dxa"/>
+            <w:shd w:val="clear" w:color="auto" w:fill="auto"/>
+            <w:tcMar>
+              <w:top w:w="100" w:type="dxa"/>
+              <w:left w:w="100" w:type="dxa"/>
+              <w:bottom w:w="100" w:type="dxa"/>
+              <w:right w:w="100" w:type="dxa"/>
+            </w:tcMar>
+          </w:tcPr>
+          <w:p>
+            <w:pPr>
+              <w:widowControl w:val="0"/>
+              <w:spacing w:line="240" w:lineRule="auto"/>
+              <w:rPr>
+                <w:sz w:val="20"/>
+                <w:szCs w:val="20"/>
+              </w:rPr>
+            </w:pPr>
+            <w:r>
+              <w:rPr>
+                <w:sz w:val="20"/>
+                <w:szCs w:val="20"/>
+              </w:rPr>
+              <w:t>/</w:t>
+            </w:r>
+            <w:proofErr w:type="spellStart"/>
+            <w:r>
+              <w:rPr>
+                <w:sz w:val="20"/>
+                <w:szCs w:val="20"/>
+              </w:rPr>
+              <w:t>req</w:t>
+            </w:r>
+            <w:proofErr w:type="spellEnd"/>
+            <w:r>
+              <w:rPr>
+                <w:sz w:val="20"/>
+                <w:szCs w:val="20"/>
+              </w:rPr>
+              <w:t>/</w:t>
+            </w:r>
+            <w:proofErr w:type="spellStart"/>
+            <w:r>
+              <w:rPr>
+                <w:sz w:val="20"/>
+                <w:szCs w:val="20"/>
+              </w:rPr>
+              <w:t>obs-cpt</w:t>
+            </w:r>
+            <w:proofErr w:type="spellEnd"/>
+            <w:r>
+              <w:rPr>
+                <w:sz w:val="20"/>
+                <w:szCs w:val="20"/>
+              </w:rPr>
+              <w:t>/Deployment/observer-</w:t>
+            </w:r>
+            <w:proofErr w:type="spellStart"/>
+            <w:r>
+              <w:rPr>
+                <w:sz w:val="20"/>
+                <w:szCs w:val="20"/>
+              </w:rPr>
+              <w:t>sem</w:t>
+            </w:r>
+            <w:proofErr w:type="spellEnd"/>
+          </w:p>
+        </w:tc>
+      </w:tr>
+      <w:tr>
+        <w:trPr>
+          <w:trHeight w:val="420"/>
+        </w:trPr>
+        <w:tc>
+          <w:tcPr>
+            <w:tcW w:w="4526" w:type="dxa"/>
+            <w:shd w:val="clear" w:color="auto" w:fill="auto"/>
+            <w:tcMar>
+              <w:top w:w="100" w:type="dxa"/>
+              <w:left w:w="100" w:type="dxa"/>
+              <w:bottom w:w="100" w:type="dxa"/>
+              <w:right w:w="100" w:type="dxa"/>
+            </w:tcMar>
+          </w:tcPr>
+          <w:p>
+            <w:pPr>
+              <w:widowControl w:val="0"/>
+              <w:spacing w:line="240" w:lineRule="auto"/>
+              <w:rPr>
+                <w:sz w:val="20"/>
+                <w:szCs w:val="20"/>
+              </w:rPr>
+            </w:pPr>
+            <w:r>
+              <w:rPr>
+                <w:sz w:val="20"/>
+                <w:szCs w:val="20"/>
+              </w:rPr>
+              <w:t>Requirement</w:t>
+            </w:r>
+          </w:p>
+        </w:tc>
+        <w:tc>
+          <w:tcPr>
+            <w:tcW w:w="5245" w:type="dxa"/>
+            <w:shd w:val="clear" w:color="auto" w:fill="auto"/>
+            <w:tcMar>
+              <w:top w:w="100" w:type="dxa"/>
+              <w:left w:w="100" w:type="dxa"/>
+              <w:bottom w:w="100" w:type="dxa"/>
+              <w:right w:w="100" w:type="dxa"/>
+            </w:tcMar>
+          </w:tcPr>
+          <w:p>
+            <w:pPr>
+              <w:widowControl w:val="0"/>
+              <w:spacing w:line="240" w:lineRule="auto"/>
+              <w:rPr>
+                <w:sz w:val="20"/>
+                <w:szCs w:val="20"/>
+              </w:rPr>
+            </w:pPr>
+            <w:r>
+              <w:rPr>
+                <w:sz w:val="20"/>
+                <w:szCs w:val="20"/>
+              </w:rPr>
+              <w:t>/</w:t>
+            </w:r>
+            <w:proofErr w:type="spellStart"/>
+            <w:r>
+              <w:rPr>
+                <w:sz w:val="20"/>
+                <w:szCs w:val="20"/>
+              </w:rPr>
+              <w:t>req</w:t>
+            </w:r>
+            <w:proofErr w:type="spellEnd"/>
+            <w:r>
+              <w:rPr>
+                <w:sz w:val="20"/>
+                <w:szCs w:val="20"/>
+              </w:rPr>
+              <w:t>/</w:t>
+            </w:r>
+            <w:proofErr w:type="spellStart"/>
+            <w:r>
+              <w:rPr>
+                <w:sz w:val="20"/>
+                <w:szCs w:val="20"/>
+              </w:rPr>
+              <w:t>obs-cpt</w:t>
+            </w:r>
+            <w:proofErr w:type="spellEnd"/>
+            <w:r>
+              <w:rPr>
+                <w:sz w:val="20"/>
+                <w:szCs w:val="20"/>
+              </w:rPr>
+              <w:t>/Deployment/host-</w:t>
+            </w:r>
+            <w:proofErr w:type="spellStart"/>
+            <w:r>
+              <w:rPr>
+                <w:sz w:val="20"/>
+                <w:szCs w:val="20"/>
+              </w:rPr>
+              <w:t>sem</w:t>
+            </w:r>
+            <w:proofErr w:type="spellEnd"/>
+          </w:p>
+        </w:tc>
+      </w:tr>
+    </w:tbl>
+    <w:p>
+      <w:pPr>
+        <w:rPr>
+          <w:lang w:eastAsia="ja-JP"/>
+        </w:rPr>
+      </w:pPr>
+    </w:p>
+    <w:p>
+      <w:pPr>
+        <w:keepNext/>
+      </w:pPr>
+      <w:r>
+        <w:rPr>
+          <w:noProof/>
+          <w:lang w:eastAsia="ja-JP"/>
+        </w:rPr>
+        <w:drawing>
+          <wp:inline distT="0" distB="0" distL="0" distR="0" wp14:anchorId="3898F07B" wp14:editId="70E2324E">
+            <wp:extent cx="5493853" cy="1294726"/>
+            <wp:effectExtent l="0" t="0" r="0" b="1270"/>
+            <wp:docPr id="26" name="Graphic 26"/>
+            <wp:cNvGraphicFramePr>
+              <a:graphicFrameLocks xmlns:a="http://schemas.openxmlformats.org/drawingml/2006/main" noChangeAspect="1"/>
+            </wp:cNvGraphicFramePr>
+            <a:graphic xmlns:a="http://schemas.openxmlformats.org/drawingml/2006/main">
+              <a:graphicData uri="http://schemas.openxmlformats.org/drawingml/2006/picture">
+                <pic:pic xmlns:pic="http://schemas.openxmlformats.org/drawingml/2006/picture">
+                  <pic:nvPicPr>
+                    <pic:cNvPr id="26" name="Graphic 26"/>
+                    <pic:cNvPicPr/>
+                  </pic:nvPicPr>
+                  <pic:blipFill>
+                    <a:blip r:embed="rId59">
+                      <a:extLst>
+                        <a:ext uri="{28A0092B-C50C-407E-A947-70E740481C1C}">
+                          <a14:useLocalDpi xmlns:a14="http://schemas.microsoft.com/office/drawing/2010/main" val="0"/>
+                        </a:ext>
+                        <a:ext uri="{96DAC541-7B7A-43D3-8B79-37D633B846F1}">
+                          <asvg:svgBlip xmlns:asvg="http://schemas.microsoft.com/office/drawing/2016/SVG/main" r:embed="rId60"/>
+                        </a:ext>
+                      </a:extLst>
+                    </a:blip>
+                    <a:stretch>
+                      <a:fillRect/>
+                    </a:stretch>
+                  </pic:blipFill>
+                  <pic:spPr>
+                    <a:xfrm>
+                      <a:off x="0" y="0"/>
+                      <a:ext cx="5566718" cy="1311898"/>
+                    </a:xfrm>
+                    <a:prstGeom prst="rect">
+                      <a:avLst/>
+                    </a:prstGeom>
+                  </pic:spPr>
+                </pic:pic>
+              </a:graphicData>
+            </a:graphic>
+          </wp:inline>
+        </w:drawing>
+      </w:r>
+    </w:p>
+    <w:p>
+      <w:pPr>
+        <w:jc w:val="center"/>
+        <w:rPr>
+          <w:b/>
+          <w:bCs/>
+          <w:sz w:val="20"/>
+          <w:szCs w:val="20"/>
+        </w:rPr>
+      </w:pPr>
+      <w:r>
+        <w:rPr>
+          <w:b/>
+          <w:bCs/>
+          <w:sz w:val="20"/>
+          <w:szCs w:val="20"/>
+        </w:rPr>
+        <w:t xml:space="preserve">Figure </w:t>
+      </w:r>
+      <w:r>
+        <w:rPr>
+          <w:b/>
+          <w:bCs/>
+          <w:sz w:val="20"/>
+          <w:szCs w:val="20"/>
+        </w:rPr>
+        <w:fldChar w:fldCharType="begin"/>
+      </w:r>
+      <w:r>
+        <w:rPr>
+          <w:b/>
+          <w:bCs/>
+          <w:sz w:val="20"/>
+          <w:szCs w:val="20"/>
+        </w:rPr>
+        <w:instrText xml:space="preserve"> STYLEREF 1 \s </w:instrText>
+      </w:r>
+      <w:r>
+        <w:rPr>
+          <w:b/>
+          <w:bCs/>
+          <w:sz w:val="20"/>
+          <w:szCs w:val="20"/>
+        </w:rPr>
+        <w:fldChar w:fldCharType="separate"/>
+      </w:r>
+      <w:r>
+        <w:rPr>
+          <w:b/>
+          <w:bCs/>
+          <w:sz w:val="20"/>
+          <w:szCs w:val="20"/>
+        </w:rPr>
+        <w:t>8</w:t>
+      </w:r>
+      <w:r>
+        <w:rPr>
+          <w:b/>
+          <w:bCs/>
+          <w:sz w:val="20"/>
+          <w:szCs w:val="20"/>
+        </w:rPr>
+        <w:fldChar w:fldCharType="end"/>
+      </w:r>
+      <w:r>
+        <w:rPr>
+          <w:b/>
+          <w:bCs/>
+          <w:sz w:val="20"/>
+          <w:szCs w:val="20"/>
+        </w:rPr>
+        <w:t>.</w:t>
+      </w:r>
+      <w:r>
+        <w:rPr>
+          <w:b/>
+          <w:bCs/>
+          <w:sz w:val="20"/>
+          <w:szCs w:val="20"/>
+        </w:rPr>
+        <w:fldChar w:fldCharType="begin"/>
+      </w:r>
+      <w:r>
+        <w:rPr>
+          <w:b/>
+          <w:bCs/>
+          <w:sz w:val="20"/>
+          <w:szCs w:val="20"/>
+        </w:rPr>
+        <w:instrText xml:space="preserve"> SEQ Figure \* ARABIC \s 1 </w:instrText>
+      </w:r>
+      <w:r>
+        <w:rPr>
+          <w:b/>
+          <w:bCs/>
+          <w:sz w:val="20"/>
+          <w:szCs w:val="20"/>
+        </w:rPr>
+        <w:fldChar w:fldCharType="separate"/>
+      </w:r>
+      <w:r>
+        <w:rPr>
+          <w:b/>
+          <w:bCs/>
+          <w:sz w:val="20"/>
+          <w:szCs w:val="20"/>
+        </w:rPr>
+        <w:t>9</w:t>
+      </w:r>
+      <w:r>
+        <w:rPr>
+          <w:b/>
+          <w:bCs/>
+          <w:sz w:val="20"/>
+          <w:szCs w:val="20"/>
+        </w:rPr>
+        <w:fldChar w:fldCharType="end"/>
+      </w:r>
+      <w:r>
+        <w:rPr>
+          <w:b/>
+          <w:bCs/>
+          <w:sz w:val="20"/>
+          <w:szCs w:val="20"/>
+        </w:rPr>
+        <w:t>— (Informative) Included requirements and recommendations of the Conceptual Observation — Deployment requirements class.</w:t>
+      </w:r>
+    </w:p>
+    <w:p>
+      <w:pPr>
+        <w:pStyle w:val="Heading3"/>
+      </w:pPr>
+      <w:r>
+        <w:t>Interface Deployment</w:t>
+      </w:r>
+    </w:p>
+    <w:tbl>
+      <w:tblPr>
+        <w:tblW w:w="9771" w:type="dxa"/>
+        <w:tblBorders>
+          <w:top w:val="single" w:sz="8" w:space="0" w:color="000000"/>
+          <w:left w:val="single" w:sz="8" w:space="0" w:color="000000"/>
+          <w:bottom w:val="single" w:sz="8" w:space="0" w:color="000000"/>
+          <w:right w:val="single" w:sz="8" w:space="0" w:color="000000"/>
+          <w:insideH w:val="single" w:sz="8" w:space="0" w:color="000000"/>
+          <w:insideV w:val="single" w:sz="8" w:space="0" w:color="000000"/>
+        </w:tblBorders>
+        <w:tblLayout w:type="fixed"/>
+        <w:tblLook w:val="0600" w:firstRow="0" w:lastRow="0" w:firstColumn="0" w:lastColumn="0" w:noHBand="1" w:noVBand="1"/>
+      </w:tblPr>
+      <w:tblGrid>
+        <w:gridCol w:w="4668"/>
+        <w:gridCol w:w="5103"/>
+      </w:tblGrid>
+      <w:tr>
+        <w:tc>
+          <w:tcPr>
+            <w:tcW w:w="4668" w:type="dxa"/>
+            <w:shd w:val="clear" w:color="auto" w:fill="auto"/>
+            <w:tcMar>
+              <w:top w:w="100" w:type="dxa"/>
+              <w:left w:w="100" w:type="dxa"/>
+              <w:bottom w:w="100" w:type="dxa"/>
+              <w:right w:w="100" w:type="dxa"/>
+            </w:tcMar>
+          </w:tcPr>
+          <w:p>
+            <w:pPr>
+              <w:widowControl w:val="0"/>
+              <w:spacing w:line="240" w:lineRule="auto"/>
+              <w:rPr>
+                <w:sz w:val="20"/>
+                <w:szCs w:val="20"/>
+              </w:rPr>
+            </w:pPr>
+            <w:r>
+              <w:rPr>
+                <w:b/>
+                <w:sz w:val="20"/>
+                <w:szCs w:val="20"/>
+              </w:rPr>
+              <w:t>Requirement</w:t>
+            </w:r>
+            <w:r>
+              <w:rPr>
+                <w:sz w:val="20"/>
+                <w:szCs w:val="20"/>
+              </w:rPr>
+              <w:br/>
+              <w:t>/</w:t>
+            </w:r>
+            <w:proofErr w:type="spellStart"/>
+            <w:r>
+              <w:rPr>
+                <w:sz w:val="20"/>
+                <w:szCs w:val="20"/>
+              </w:rPr>
+              <w:t>req</w:t>
+            </w:r>
+            <w:proofErr w:type="spellEnd"/>
+            <w:r>
+              <w:rPr>
+                <w:sz w:val="20"/>
+                <w:szCs w:val="20"/>
+              </w:rPr>
+              <w:t>/</w:t>
+            </w:r>
+            <w:proofErr w:type="spellStart"/>
+            <w:r>
+              <w:rPr>
+                <w:sz w:val="20"/>
+                <w:szCs w:val="20"/>
+              </w:rPr>
+              <w:t>obs-cpt</w:t>
+            </w:r>
+            <w:proofErr w:type="spellEnd"/>
+            <w:r>
+              <w:rPr>
+                <w:sz w:val="20"/>
+                <w:szCs w:val="20"/>
+              </w:rPr>
+              <w:t>/Deployment/Deployment-</w:t>
+            </w:r>
+            <w:proofErr w:type="spellStart"/>
+            <w:r>
+              <w:rPr>
+                <w:sz w:val="20"/>
+                <w:szCs w:val="20"/>
+              </w:rPr>
+              <w:t>sem</w:t>
+            </w:r>
+            <w:proofErr w:type="spellEnd"/>
+          </w:p>
+        </w:tc>
+        <w:tc>
+          <w:tcPr>
+            <w:tcW w:w="5103" w:type="dxa"/>
+            <w:shd w:val="clear" w:color="auto" w:fill="auto"/>
+            <w:tcMar>
+              <w:top w:w="100" w:type="dxa"/>
+              <w:left w:w="100" w:type="dxa"/>
+              <w:bottom w:w="100" w:type="dxa"/>
+              <w:right w:w="100" w:type="dxa"/>
+            </w:tcMar>
+          </w:tcPr>
+          <w:p>
+            <w:pPr>
+              <w:rPr>
+                <w:b/>
+                <w:sz w:val="20"/>
+                <w:szCs w:val="20"/>
+              </w:rPr>
+            </w:pPr>
+            <w:r>
+              <w:rPr>
+                <w:color w:val="24292E"/>
+                <w:sz w:val="21"/>
+                <w:szCs w:val="21"/>
+              </w:rPr>
+              <w:t xml:space="preserve">Information on the assignment of an </w:t>
+            </w:r>
+            <w:r>
+              <w:rPr>
+                <w:b/>
+                <w:color w:val="24292E"/>
+                <w:sz w:val="21"/>
+                <w:szCs w:val="21"/>
+              </w:rPr>
+              <w:t>Observer</w:t>
+            </w:r>
+            <w:r>
+              <w:rPr>
+                <w:b/>
+                <w:color w:val="24292E"/>
+                <w:sz w:val="21"/>
+                <w:szCs w:val="21"/>
+              </w:rPr>
+              <w:t xml:space="preserve"> </w:t>
+            </w:r>
+            <w:r>
+              <w:rPr>
+                <w:color w:val="24292E"/>
+                <w:sz w:val="21"/>
+                <w:szCs w:val="21"/>
+              </w:rPr>
+              <w:t xml:space="preserve">to a </w:t>
+            </w:r>
+            <w:r>
+              <w:rPr>
+                <w:b/>
+                <w:color w:val="24292E"/>
+                <w:sz w:val="21"/>
+                <w:szCs w:val="21"/>
+              </w:rPr>
+              <w:t>Host</w:t>
+            </w:r>
+            <w:r>
+              <w:rPr>
+                <w:b/>
+                <w:color w:val="24292E"/>
+                <w:sz w:val="21"/>
+                <w:szCs w:val="21"/>
+              </w:rPr>
+              <w:t>.</w:t>
+            </w:r>
+          </w:p>
+        </w:tc>
+      </w:tr>
+    </w:tbl>
+    <w:p>
+      <w:pPr>
+        <w:rPr>
+          <w:lang w:eastAsia="ja-JP"/>
+        </w:rPr>
+      </w:pPr>
+    </w:p>
+    <w:p>
+      <w:pPr>
+        <w:rPr>
+          <w:lang w:eastAsia="ja-JP"/>
+        </w:rPr>
+      </w:pPr>
+      <w:r>
+        <w:rPr>
+          <w:lang w:eastAsia="ja-JP"/>
+        </w:rPr>
+        <w:t>NOTE</w:t>
+      </w:r>
+      <w:r>
+        <w:rPr>
+          <w:lang w:eastAsia="ja-JP"/>
+        </w:rPr>
+        <w:tab/>
+      </w:r>
+      <w:r>
+        <w:rPr>
+          <w:lang w:eastAsia="ja-JP"/>
+        </w:rPr>
+        <w:t>A Deployment can range from</w:t>
+      </w:r>
+    </w:p>
+    <w:p>
+      <w:pPr>
+        <w:pStyle w:val="ListParagraph"/>
+        <w:numPr>
+          <w:ilvl w:val="0"/>
+          <w:numId w:val="30"/>
+        </w:numPr>
+        <w:rPr>
+          <w:lang w:eastAsia="ja-JP"/>
+        </w:rPr>
+      </w:pPr>
+      <w:r>
+        <w:rPr>
+          <w:lang w:eastAsia="ja-JP"/>
+        </w:rPr>
+        <w:t xml:space="preserve">information regarding a sensor being attached to a pole </w:t>
+      </w:r>
+    </w:p>
+    <w:p>
+      <w:pPr>
+        <w:pStyle w:val="ListParagraph"/>
+        <w:numPr>
+          <w:ilvl w:val="0"/>
+          <w:numId w:val="30"/>
+        </w:numPr>
+        <w:rPr>
+          <w:lang w:eastAsia="ja-JP"/>
+        </w:rPr>
+      </w:pPr>
+      <w:r>
+        <w:rPr>
+          <w:lang w:eastAsia="ja-JP"/>
+        </w:rPr>
+        <w:t>the monitoring facilities pertaining to an environmental monitoring network</w:t>
+      </w:r>
+    </w:p>
+    <w:p>
+      <w:pPr>
+        <w:pStyle w:val="ListParagraph"/>
+        <w:numPr>
+          <w:ilvl w:val="0"/>
+          <w:numId w:val="30"/>
+        </w:numPr>
+        <w:rPr>
+          <w:lang w:eastAsia="ja-JP"/>
+        </w:rPr>
+      </w:pPr>
+      <w:r>
+        <w:rPr>
+          <w:lang w:eastAsia="ja-JP"/>
+        </w:rPr>
+        <w:t>t</w:t>
+      </w:r>
+      <w:r>
+        <w:rPr>
+          <w:lang w:eastAsia="ja-JP"/>
+        </w:rPr>
+        <w:t>he description of a ship cruise</w:t>
+      </w:r>
+      <w:r>
+        <w:rPr>
+          <w:lang w:eastAsia="ja-JP"/>
+        </w:rPr>
+        <w:t xml:space="preserve"> to</w:t>
+      </w:r>
+    </w:p>
+    <w:p>
+      <w:pPr>
+        <w:pStyle w:val="ListParagraph"/>
+        <w:numPr>
+          <w:ilvl w:val="0"/>
+          <w:numId w:val="30"/>
+        </w:numPr>
+        <w:rPr>
+          <w:lang w:eastAsia="ja-JP"/>
+        </w:rPr>
+      </w:pPr>
+      <w:r>
+        <w:rPr>
+          <w:lang w:eastAsia="ja-JP"/>
+        </w:rPr>
+        <w:t>the p</w:t>
+      </w:r>
+      <w:r>
+        <w:rPr>
+          <w:lang w:eastAsia="ja-JP"/>
+        </w:rPr>
+        <w:t>articipation of a citizen in a citizen-science project involving crowd sensing</w:t>
+      </w:r>
+      <w:r>
+        <w:rPr>
+          <w:lang w:eastAsia="ja-JP"/>
+        </w:rPr>
+        <w:t>.</w:t>
+      </w:r>
+    </w:p>
+    <w:p>
+      <w:pPr>
+        <w:pStyle w:val="Heading3"/>
+      </w:pPr>
+      <w:r>
+        <w:t>Association observer</w:t>
+      </w:r>
+    </w:p>
+    <w:tbl>
+      <w:tblPr>
+        <w:tblW w:w="9771" w:type="dxa"/>
+        <w:tblBorders>
+          <w:top w:val="single" w:sz="8" w:space="0" w:color="000000"/>
+          <w:left w:val="single" w:sz="8" w:space="0" w:color="000000"/>
+          <w:bottom w:val="single" w:sz="8" w:space="0" w:color="000000"/>
+          <w:right w:val="single" w:sz="8" w:space="0" w:color="000000"/>
+          <w:insideH w:val="single" w:sz="8" w:space="0" w:color="000000"/>
+          <w:insideV w:val="single" w:sz="8" w:space="0" w:color="000000"/>
+        </w:tblBorders>
+        <w:tblLayout w:type="fixed"/>
+        <w:tblLook w:val="0600" w:firstRow="0" w:lastRow="0" w:firstColumn="0" w:lastColumn="0" w:noHBand="1" w:noVBand="1"/>
+      </w:tblPr>
+      <w:tblGrid>
+        <w:gridCol w:w="4668"/>
+        <w:gridCol w:w="5103"/>
+      </w:tblGrid>
+      <w:tr>
+        <w:tc>
+          <w:tcPr>
+            <w:tcW w:w="4668" w:type="dxa"/>
+            <w:shd w:val="clear" w:color="auto" w:fill="auto"/>
+            <w:tcMar>
+              <w:top w:w="100" w:type="dxa"/>
+              <w:left w:w="100" w:type="dxa"/>
+              <w:bottom w:w="100" w:type="dxa"/>
+              <w:right w:w="100" w:type="dxa"/>
+            </w:tcMar>
+          </w:tcPr>
+          <w:p>
+            <w:pPr>
+              <w:widowControl w:val="0"/>
+              <w:spacing w:line="240" w:lineRule="auto"/>
+              <w:rPr>
+                <w:sz w:val="20"/>
+                <w:szCs w:val="20"/>
+              </w:rPr>
+            </w:pPr>
+            <w:r>
+              <w:rPr>
+                <w:b/>
+                <w:sz w:val="20"/>
+                <w:szCs w:val="20"/>
+              </w:rPr>
+              <w:t>Requirement</w:t>
+            </w:r>
+            <w:r>
+              <w:rPr>
+                <w:sz w:val="20"/>
+                <w:szCs w:val="20"/>
+              </w:rPr>
+              <w:br/>
+              <w:t>/</w:t>
+            </w:r>
+            <w:proofErr w:type="spellStart"/>
+            <w:r>
+              <w:rPr>
+                <w:sz w:val="20"/>
+                <w:szCs w:val="20"/>
+              </w:rPr>
+              <w:t>req</w:t>
+            </w:r>
+            <w:proofErr w:type="spellEnd"/>
+            <w:r>
+              <w:rPr>
+                <w:sz w:val="20"/>
+                <w:szCs w:val="20"/>
+              </w:rPr>
+              <w:t>/</w:t>
+            </w:r>
+            <w:proofErr w:type="spellStart"/>
+            <w:r>
+              <w:rPr>
+                <w:sz w:val="20"/>
+                <w:szCs w:val="20"/>
+              </w:rPr>
+              <w:t>obs-cpt</w:t>
+            </w:r>
+            <w:proofErr w:type="spellEnd"/>
+            <w:r>
+              <w:rPr>
+                <w:sz w:val="20"/>
+                <w:szCs w:val="20"/>
+              </w:rPr>
+              <w:t>/Deployment/observer-</w:t>
+            </w:r>
+            <w:proofErr w:type="spellStart"/>
+            <w:r>
+              <w:rPr>
+                <w:sz w:val="20"/>
+                <w:szCs w:val="20"/>
+              </w:rPr>
+              <w:t>sem</w:t>
+            </w:r>
+            <w:proofErr w:type="spellEnd"/>
+          </w:p>
+        </w:tc>
+        <w:tc>
+          <w:tcPr>
+            <w:tcW w:w="5103" w:type="dxa"/>
+            <w:shd w:val="clear" w:color="auto" w:fill="auto"/>
+            <w:tcMar>
+              <w:top w:w="100" w:type="dxa"/>
+              <w:left w:w="100" w:type="dxa"/>
+              <w:bottom w:w="100" w:type="dxa"/>
+              <w:right w:w="100" w:type="dxa"/>
+            </w:tcMar>
+          </w:tcPr>
+          <w:p>
+            <w:pPr>
+              <w:rPr>
+                <w:color w:val="24292E"/>
+                <w:sz w:val="21"/>
+                <w:szCs w:val="21"/>
+              </w:rPr>
+            </w:pPr>
+            <w:r>
+              <w:rPr>
+                <w:color w:val="24292E"/>
+                <w:sz w:val="21"/>
+                <w:szCs w:val="21"/>
+              </w:rPr>
+              <w:t xml:space="preserve">The </w:t>
+            </w:r>
+            <w:r>
+              <w:rPr>
+                <w:b/>
+                <w:color w:val="24292E"/>
+                <w:sz w:val="21"/>
+                <w:szCs w:val="21"/>
+              </w:rPr>
+              <w:t xml:space="preserve">Observer </w:t>
+            </w:r>
+            <w:r>
+              <w:rPr>
+                <w:color w:val="24292E"/>
+                <w:sz w:val="21"/>
+                <w:szCs w:val="21"/>
+              </w:rPr>
+              <w:t xml:space="preserve">associated with this </w:t>
+            </w:r>
+            <w:r>
+              <w:rPr>
+                <w:b/>
+                <w:color w:val="24292E"/>
+                <w:sz w:val="21"/>
+                <w:szCs w:val="21"/>
+              </w:rPr>
+              <w:t>Deployment</w:t>
+            </w:r>
+            <w:r>
+              <w:rPr>
+                <w:color w:val="24292E"/>
+                <w:sz w:val="21"/>
+                <w:szCs w:val="21"/>
+              </w:rPr>
+              <w:t>.</w:t>
+            </w:r>
+          </w:p>
+          <w:p>
+            <w:pPr>
+              <w:rPr>
+                <w:b/>
+                <w:color w:val="24292E"/>
+                <w:sz w:val="21"/>
+                <w:szCs w:val="21"/>
+              </w:rPr>
+            </w:pPr>
+            <w:r>
+              <w:t xml:space="preserve">If a reference to an </w:t>
+            </w:r>
+            <w:r>
+              <w:rPr>
+                <w:b/>
+              </w:rPr>
+              <w:t xml:space="preserve">Observer </w:t>
+            </w:r>
+            <w:r>
+              <w:t xml:space="preserve">is provided, the association with the role </w:t>
+            </w:r>
+            <w:r>
+              <w:rPr>
+                <w:b/>
+              </w:rPr>
+              <w:t xml:space="preserve">observer </w:t>
+            </w:r>
+            <w:r>
+              <w:t>SHALL be used.</w:t>
+            </w:r>
+          </w:p>
+        </w:tc>
+      </w:tr>
+    </w:tbl>
+    <w:p>
+      <w:pPr>
+        <w:rPr>
+          <w:lang w:eastAsia="ja-JP"/>
+        </w:rPr>
+      </w:pPr>
+    </w:p>
+    <w:p>
+      <w:pPr>
+        <w:pStyle w:val="Heading3"/>
+      </w:pPr>
+      <w:r>
+        <w:t>Association host</w:t>
+      </w:r>
+    </w:p>
+    <w:tbl>
+      <w:tblPr>
+        <w:tblW w:w="9771" w:type="dxa"/>
+        <w:tblBorders>
+          <w:top w:val="single" w:sz="8" w:space="0" w:color="000000"/>
+          <w:left w:val="single" w:sz="8" w:space="0" w:color="000000"/>
+          <w:bottom w:val="single" w:sz="8" w:space="0" w:color="000000"/>
+          <w:right w:val="single" w:sz="8" w:space="0" w:color="000000"/>
+          <w:insideH w:val="single" w:sz="8" w:space="0" w:color="000000"/>
+          <w:insideV w:val="single" w:sz="8" w:space="0" w:color="000000"/>
+        </w:tblBorders>
+        <w:tblLayout w:type="fixed"/>
+        <w:tblLook w:val="0600" w:firstRow="0" w:lastRow="0" w:firstColumn="0" w:lastColumn="0" w:noHBand="1" w:noVBand="1"/>
+      </w:tblPr>
+      <w:tblGrid>
+        <w:gridCol w:w="4668"/>
+        <w:gridCol w:w="5103"/>
+      </w:tblGrid>
+      <w:tr>
+        <w:tc>
+          <w:tcPr>
+            <w:tcW w:w="4668" w:type="dxa"/>
+            <w:shd w:val="clear" w:color="auto" w:fill="auto"/>
+            <w:tcMar>
+              <w:top w:w="100" w:type="dxa"/>
+              <w:left w:w="100" w:type="dxa"/>
+              <w:bottom w:w="100" w:type="dxa"/>
+              <w:right w:w="100" w:type="dxa"/>
+            </w:tcMar>
+          </w:tcPr>
+          <w:p>
+            <w:pPr>
+              <w:widowControl w:val="0"/>
+              <w:spacing w:line="240" w:lineRule="auto"/>
+              <w:rPr>
+                <w:sz w:val="20"/>
+                <w:szCs w:val="20"/>
+              </w:rPr>
+            </w:pPr>
+            <w:r>
+              <w:rPr>
+                <w:b/>
+                <w:sz w:val="20"/>
+                <w:szCs w:val="20"/>
+              </w:rPr>
+              <w:t>Requirement</w:t>
+            </w:r>
+            <w:r>
+              <w:rPr>
+                <w:sz w:val="20"/>
+                <w:szCs w:val="20"/>
+              </w:rPr>
+              <w:br/>
+              <w:t>/</w:t>
+            </w:r>
+            <w:proofErr w:type="spellStart"/>
+            <w:r>
+              <w:rPr>
+                <w:sz w:val="20"/>
+                <w:szCs w:val="20"/>
+              </w:rPr>
+              <w:t>req</w:t>
+            </w:r>
+            <w:proofErr w:type="spellEnd"/>
+            <w:r>
+              <w:rPr>
+                <w:sz w:val="20"/>
+                <w:szCs w:val="20"/>
+              </w:rPr>
+              <w:t>/</w:t>
+            </w:r>
+            <w:proofErr w:type="spellStart"/>
+            <w:r>
+              <w:rPr>
+                <w:sz w:val="20"/>
+                <w:szCs w:val="20"/>
+              </w:rPr>
+              <w:t>obs-cpt</w:t>
+            </w:r>
+            <w:proofErr w:type="spellEnd"/>
+            <w:r>
+              <w:rPr>
+                <w:sz w:val="20"/>
+                <w:szCs w:val="20"/>
+              </w:rPr>
+              <w:t>/Deployment/host-</w:t>
+            </w:r>
+            <w:proofErr w:type="spellStart"/>
+            <w:r>
+              <w:rPr>
+                <w:sz w:val="20"/>
+                <w:szCs w:val="20"/>
+              </w:rPr>
+              <w:t>sem</w:t>
+            </w:r>
+            <w:proofErr w:type="spellEnd"/>
+          </w:p>
+        </w:tc>
+        <w:tc>
+          <w:tcPr>
+            <w:tcW w:w="5103" w:type="dxa"/>
+            <w:shd w:val="clear" w:color="auto" w:fill="auto"/>
+            <w:tcMar>
+              <w:top w:w="100" w:type="dxa"/>
+              <w:left w:w="100" w:type="dxa"/>
+              <w:bottom w:w="100" w:type="dxa"/>
+              <w:right w:w="100" w:type="dxa"/>
+            </w:tcMar>
+          </w:tcPr>
+          <w:p>
+            <w:pPr>
+              <w:rPr>
+                <w:color w:val="24292E"/>
+                <w:sz w:val="21"/>
+                <w:szCs w:val="21"/>
+              </w:rPr>
+            </w:pPr>
+            <w:r>
+              <w:rPr>
+                <w:color w:val="24292E"/>
+                <w:sz w:val="21"/>
+                <w:szCs w:val="21"/>
+              </w:rPr>
+              <w:t xml:space="preserve">The </w:t>
+            </w:r>
+            <w:r>
+              <w:rPr>
+                <w:b/>
+                <w:color w:val="24292E"/>
+                <w:sz w:val="21"/>
+                <w:szCs w:val="21"/>
+              </w:rPr>
+              <w:t xml:space="preserve">Host </w:t>
+            </w:r>
+            <w:r>
+              <w:rPr>
+                <w:color w:val="24292E"/>
+                <w:sz w:val="21"/>
+                <w:szCs w:val="21"/>
+              </w:rPr>
+              <w:t xml:space="preserve">to which this </w:t>
+            </w:r>
+            <w:r>
+              <w:rPr>
+                <w:b/>
+                <w:color w:val="24292E"/>
+                <w:sz w:val="21"/>
+                <w:szCs w:val="21"/>
+              </w:rPr>
+              <w:t xml:space="preserve">Deployment </w:t>
+            </w:r>
+            <w:r>
+              <w:rPr>
+                <w:color w:val="24292E"/>
+                <w:sz w:val="21"/>
+                <w:szCs w:val="21"/>
+              </w:rPr>
+              <w:t>pertains.</w:t>
+            </w:r>
+          </w:p>
+          <w:p>
+            <w:pPr>
+              <w:rPr>
+                <w:color w:val="24292E"/>
+                <w:sz w:val="21"/>
+                <w:szCs w:val="21"/>
+              </w:rPr>
+            </w:pPr>
+            <w:r>
+              <w:rPr>
+                <w:color w:val="24292E"/>
+                <w:sz w:val="21"/>
+                <w:szCs w:val="21"/>
+              </w:rPr>
+              <w:t xml:space="preserve">If a reference to a </w:t>
+            </w:r>
+            <w:r>
+              <w:rPr>
+                <w:b/>
+                <w:color w:val="24292E"/>
+                <w:sz w:val="21"/>
+                <w:szCs w:val="21"/>
+              </w:rPr>
+              <w:t xml:space="preserve">Host </w:t>
+            </w:r>
+            <w:r>
+              <w:rPr>
+                <w:color w:val="24292E"/>
+                <w:sz w:val="21"/>
+                <w:szCs w:val="21"/>
+              </w:rPr>
+              <w:t xml:space="preserve">is provided, the association with the role </w:t>
+            </w:r>
+            <w:r>
+              <w:rPr>
+                <w:b/>
+                <w:color w:val="24292E"/>
+                <w:sz w:val="21"/>
+                <w:szCs w:val="21"/>
+              </w:rPr>
+              <w:t xml:space="preserve">host </w:t>
+            </w:r>
+            <w:r>
+              <w:rPr>
+                <w:color w:val="24292E"/>
+                <w:sz w:val="21"/>
+                <w:szCs w:val="21"/>
+              </w:rPr>
+              <w:t xml:space="preserve">SHALL be used </w:t>
+            </w:r>
+          </w:p>
+        </w:tc>
+      </w:tr>
+    </w:tbl>
+    <w:p>
+      <w:pPr>
         <w:rPr>
           <w:lang w:eastAsia="ja-JP"/>
         </w:rPr>
@@ -33469,7 +36708,7 @@
                     </pic:cNvPicPr>
                   </pic:nvPicPr>
                   <pic:blipFill>
-                    <a:blip r:embed="rId57">
+                    <a:blip r:embed="rId61">
                       <a:extLst>
                         <a:ext uri="{28A0092B-C50C-407E-A947-70E740481C1C}">
                           <a14:useLocalDpi xmlns:a14="http://schemas.microsoft.com/office/drawing/2010/main" val="0"/>
@@ -35429,8 +38668,8 @@
     </w:p>
     <w:p/>
     <w:sectPr>
-      <w:footerReference w:type="even" r:id="rId58"/>
-      <w:footerReference w:type="default" r:id="rId59"/>
+      <w:footerReference w:type="even" r:id="rId62"/>
+      <w:footerReference w:type="default" r:id="rId63"/>
       <w:type w:val="oddPage"/>
       <w:pgSz w:w="11906" w:h="16838" w:code="9"/>
       <w:pgMar w:top="794" w:right="737" w:bottom="284" w:left="851" w:header="709" w:footer="0" w:gutter="567"/>
@@ -36344,6 +39583,119 @@
     </w:lvl>
   </w:abstractNum>
   <w:abstractNum w:abstractNumId="3" w15:restartNumberingAfterBreak="0">
+    <w:nsid w:val="0BEE4BC3"/>
+    <w:multiLevelType w:val="hybridMultilevel"/>
+    <w:tmpl w:val="9F96E0F0"/>
+    <w:lvl w:ilvl="0" w:tplc="7F44D096">
+      <w:start w:val="3"/>
+      <w:numFmt w:val="bullet"/>
+      <w:lvlText w:val="-"/>
+      <w:lvlJc w:val="left"/>
+      <w:pPr>
+        <w:ind w:left="760" w:hanging="400"/>
+      </w:pPr>
+      <w:rPr>
+        <w:rFonts w:ascii="Cambria" w:eastAsia="Calibri" w:hAnsi="Cambria" w:cs="Times New Roman" w:hint="default"/>
+      </w:rPr>
+    </w:lvl>
+    <w:lvl w:ilvl="1" w:tplc="08090003" w:tentative="1">
+      <w:start w:val="1"/>
+      <w:numFmt w:val="bullet"/>
+      <w:lvlText w:val="o"/>
+      <w:lvlJc w:val="left"/>
+      <w:pPr>
+        <w:ind w:left="1440" w:hanging="360"/>
+      </w:pPr>
+      <w:rPr>
+        <w:rFonts w:ascii="Courier New" w:hAnsi="Courier New" w:cs="Courier New" w:hint="default"/>
+      </w:rPr>
+    </w:lvl>
+    <w:lvl w:ilvl="2" w:tplc="08090005" w:tentative="1">
+      <w:start w:val="1"/>
+      <w:numFmt w:val="bullet"/>
+      <w:lvlText w:val=""/>
+      <w:lvlJc w:val="left"/>
+      <w:pPr>
+        <w:ind w:left="2160" w:hanging="360"/>
+      </w:pPr>
+      <w:rPr>
+        <w:rFonts w:ascii="Wingdings" w:hAnsi="Wingdings" w:hint="default"/>
+      </w:rPr>
+    </w:lvl>
+    <w:lvl w:ilvl="3" w:tplc="08090001" w:tentative="1">
+      <w:start w:val="1"/>
+      <w:numFmt w:val="bullet"/>
+      <w:lvlText w:val=""/>
+      <w:lvlJc w:val="left"/>
+      <w:pPr>
+        <w:ind w:left="2880" w:hanging="360"/>
+      </w:pPr>
+      <w:rPr>
+        <w:rFonts w:ascii="Symbol" w:hAnsi="Symbol" w:hint="default"/>
+      </w:rPr>
+    </w:lvl>
+    <w:lvl w:ilvl="4" w:tplc="08090003" w:tentative="1">
+      <w:start w:val="1"/>
+      <w:numFmt w:val="bullet"/>
+      <w:lvlText w:val="o"/>
+      <w:lvlJc w:val="left"/>
+      <w:pPr>
+        <w:ind w:left="3600" w:hanging="360"/>
+      </w:pPr>
+      <w:rPr>
+        <w:rFonts w:ascii="Courier New" w:hAnsi="Courier New" w:cs="Courier New" w:hint="default"/>
+      </w:rPr>
+    </w:lvl>
+    <w:lvl w:ilvl="5" w:tplc="08090005" w:tentative="1">
+      <w:start w:val="1"/>
+      <w:numFmt w:val="bullet"/>
+      <w:lvlText w:val=""/>
+      <w:lvlJc w:val="left"/>
+      <w:pPr>
+        <w:ind w:left="4320" w:hanging="360"/>
+      </w:pPr>
+      <w:rPr>
+        <w:rFonts w:ascii="Wingdings" w:hAnsi="Wingdings" w:hint="default"/>
+      </w:rPr>
+    </w:lvl>
+    <w:lvl w:ilvl="6" w:tplc="08090001" w:tentative="1">
+      <w:start w:val="1"/>
+      <w:numFmt w:val="bullet"/>
+      <w:lvlText w:val=""/>
+      <w:lvlJc w:val="left"/>
+      <w:pPr>
+        <w:ind w:left="5040" w:hanging="360"/>
+      </w:pPr>
+      <w:rPr>
+        <w:rFonts w:ascii="Symbol" w:hAnsi="Symbol" w:hint="default"/>
+      </w:rPr>
+    </w:lvl>
+    <w:lvl w:ilvl="7" w:tplc="08090003" w:tentative="1">
+      <w:start w:val="1"/>
+      <w:numFmt w:val="bullet"/>
+      <w:lvlText w:val="o"/>
+      <w:lvlJc w:val="left"/>
+      <w:pPr>
+        <w:ind w:left="5760" w:hanging="360"/>
+      </w:pPr>
+      <w:rPr>
+        <w:rFonts w:ascii="Courier New" w:hAnsi="Courier New" w:cs="Courier New" w:hint="default"/>
+      </w:rPr>
+    </w:lvl>
+    <w:lvl w:ilvl="8" w:tplc="08090005" w:tentative="1">
+      <w:start w:val="1"/>
+      <w:numFmt w:val="bullet"/>
+      <w:lvlText w:val=""/>
+      <w:lvlJc w:val="left"/>
+      <w:pPr>
+        <w:ind w:left="6480" w:hanging="360"/>
+      </w:pPr>
+      <w:rPr>
+        <w:rFonts w:ascii="Wingdings" w:hAnsi="Wingdings" w:hint="default"/>
+      </w:rPr>
+    </w:lvl>
+  </w:abstractNum>
+  <w:abstractNum w:abstractNumId="4" w15:restartNumberingAfterBreak="0">
     <w:nsid w:val="106528D2"/>
     <w:multiLevelType w:val="hybridMultilevel"/>
     <w:tmpl w:val="A07A0C44"/>
@@ -36432,7 +39784,7 @@
       </w:pPr>
     </w:lvl>
   </w:abstractNum>
-  <w:abstractNum w:abstractNumId="4" w15:restartNumberingAfterBreak="0">
+  <w:abstractNum w:abstractNumId="5" w15:restartNumberingAfterBreak="0">
     <w:nsid w:val="11D6736E"/>
     <w:multiLevelType w:val="hybridMultilevel"/>
     <w:tmpl w:val="3E6AE932"/>
@@ -36545,7 +39897,7 @@
       </w:rPr>
     </w:lvl>
   </w:abstractNum>
-  <w:abstractNum w:abstractNumId="5" w15:restartNumberingAfterBreak="0">
+  <w:abstractNum w:abstractNumId="6" w15:restartNumberingAfterBreak="0">
     <w:nsid w:val="23244F11"/>
     <w:multiLevelType w:val="hybridMultilevel"/>
     <w:tmpl w:val="16EA8820"/>
@@ -36631,7 +39983,120 @@
       </w:pPr>
     </w:lvl>
   </w:abstractNum>
-  <w:abstractNum w:abstractNumId="6" w15:restartNumberingAfterBreak="0">
+  <w:abstractNum w:abstractNumId="7" w15:restartNumberingAfterBreak="0">
+    <w:nsid w:val="23750B30"/>
+    <w:multiLevelType w:val="hybridMultilevel"/>
+    <w:tmpl w:val="A9A4628E"/>
+    <w:lvl w:ilvl="0" w:tplc="7F44D096">
+      <w:start w:val="3"/>
+      <w:numFmt w:val="bullet"/>
+      <w:lvlText w:val="-"/>
+      <w:lvlJc w:val="left"/>
+      <w:pPr>
+        <w:ind w:left="760" w:hanging="400"/>
+      </w:pPr>
+      <w:rPr>
+        <w:rFonts w:ascii="Cambria" w:eastAsia="Calibri" w:hAnsi="Cambria" w:cs="Times New Roman" w:hint="default"/>
+      </w:rPr>
+    </w:lvl>
+    <w:lvl w:ilvl="1" w:tplc="08090003" w:tentative="1">
+      <w:start w:val="1"/>
+      <w:numFmt w:val="bullet"/>
+      <w:lvlText w:val="o"/>
+      <w:lvlJc w:val="left"/>
+      <w:pPr>
+        <w:ind w:left="1440" w:hanging="360"/>
+      </w:pPr>
+      <w:rPr>
+        <w:rFonts w:ascii="Courier New" w:hAnsi="Courier New" w:cs="Courier New" w:hint="default"/>
+      </w:rPr>
+    </w:lvl>
+    <w:lvl w:ilvl="2" w:tplc="08090005" w:tentative="1">
+      <w:start w:val="1"/>
+      <w:numFmt w:val="bullet"/>
+      <w:lvlText w:val=""/>
+      <w:lvlJc w:val="left"/>
+      <w:pPr>
+        <w:ind w:left="2160" w:hanging="360"/>
+      </w:pPr>
+      <w:rPr>
+        <w:rFonts w:ascii="Wingdings" w:hAnsi="Wingdings" w:hint="default"/>
+      </w:rPr>
+    </w:lvl>
+    <w:lvl w:ilvl="3" w:tplc="08090001" w:tentative="1">
+      <w:start w:val="1"/>
+      <w:numFmt w:val="bullet"/>
+      <w:lvlText w:val=""/>
+      <w:lvlJc w:val="left"/>
+      <w:pPr>
+        <w:ind w:left="2880" w:hanging="360"/>
+      </w:pPr>
+      <w:rPr>
+        <w:rFonts w:ascii="Symbol" w:hAnsi="Symbol" w:hint="default"/>
+      </w:rPr>
+    </w:lvl>
+    <w:lvl w:ilvl="4" w:tplc="08090003" w:tentative="1">
+      <w:start w:val="1"/>
+      <w:numFmt w:val="bullet"/>
+      <w:lvlText w:val="o"/>
+      <w:lvlJc w:val="left"/>
+      <w:pPr>
+        <w:ind w:left="3600" w:hanging="360"/>
+      </w:pPr>
+      <w:rPr>
+        <w:rFonts w:ascii="Courier New" w:hAnsi="Courier New" w:cs="Courier New" w:hint="default"/>
+      </w:rPr>
+    </w:lvl>
+    <w:lvl w:ilvl="5" w:tplc="08090005" w:tentative="1">
+      <w:start w:val="1"/>
+      <w:numFmt w:val="bullet"/>
+      <w:lvlText w:val=""/>
+      <w:lvlJc w:val="left"/>
+      <w:pPr>
+        <w:ind w:left="4320" w:hanging="360"/>
+      </w:pPr>
+      <w:rPr>
+        <w:rFonts w:ascii="Wingdings" w:hAnsi="Wingdings" w:hint="default"/>
+      </w:rPr>
+    </w:lvl>
+    <w:lvl w:ilvl="6" w:tplc="08090001" w:tentative="1">
+      <w:start w:val="1"/>
+      <w:numFmt w:val="bullet"/>
+      <w:lvlText w:val=""/>
+      <w:lvlJc w:val="left"/>
+      <w:pPr>
+        <w:ind w:left="5040" w:hanging="360"/>
+      </w:pPr>
+      <w:rPr>
+        <w:rFonts w:ascii="Symbol" w:hAnsi="Symbol" w:hint="default"/>
+      </w:rPr>
+    </w:lvl>
+    <w:lvl w:ilvl="7" w:tplc="08090003" w:tentative="1">
+      <w:start w:val="1"/>
+      <w:numFmt w:val="bullet"/>
+      <w:lvlText w:val="o"/>
+      <w:lvlJc w:val="left"/>
+      <w:pPr>
+        <w:ind w:left="5760" w:hanging="360"/>
+      </w:pPr>
+      <w:rPr>
+        <w:rFonts w:ascii="Courier New" w:hAnsi="Courier New" w:cs="Courier New" w:hint="default"/>
+      </w:rPr>
+    </w:lvl>
+    <w:lvl w:ilvl="8" w:tplc="08090005" w:tentative="1">
+      <w:start w:val="1"/>
+      <w:numFmt w:val="bullet"/>
+      <w:lvlText w:val=""/>
+      <w:lvlJc w:val="left"/>
+      <w:pPr>
+        <w:ind w:left="6480" w:hanging="360"/>
+      </w:pPr>
+      <w:rPr>
+        <w:rFonts w:ascii="Wingdings" w:hAnsi="Wingdings" w:hint="default"/>
+      </w:rPr>
+    </w:lvl>
+  </w:abstractNum>
+  <w:abstractNum w:abstractNumId="8" w15:restartNumberingAfterBreak="0">
     <w:nsid w:val="2D2C267C"/>
     <w:multiLevelType w:val="hybridMultilevel"/>
     <w:tmpl w:val="279275C0"/>
@@ -36744,7 +40209,7 @@
       </w:rPr>
     </w:lvl>
   </w:abstractNum>
-  <w:abstractNum w:abstractNumId="7" w15:restartNumberingAfterBreak="0">
+  <w:abstractNum w:abstractNumId="9" w15:restartNumberingAfterBreak="0">
     <w:nsid w:val="33AC7EB8"/>
     <w:multiLevelType w:val="multilevel"/>
     <w:tmpl w:val="975087F0"/>
@@ -36894,7 +40359,7 @@
       </w:rPr>
     </w:lvl>
   </w:abstractNum>
-  <w:abstractNum w:abstractNumId="8" w15:restartNumberingAfterBreak="0">
+  <w:abstractNum w:abstractNumId="10" w15:restartNumberingAfterBreak="0">
     <w:nsid w:val="33C13A7F"/>
     <w:multiLevelType w:val="hybridMultilevel"/>
     <w:tmpl w:val="AA4802EA"/>
@@ -37007,7 +40472,7 @@
       </w:rPr>
     </w:lvl>
   </w:abstractNum>
-  <w:abstractNum w:abstractNumId="9" w15:restartNumberingAfterBreak="0">
+  <w:abstractNum w:abstractNumId="11" w15:restartNumberingAfterBreak="0">
     <w:nsid w:val="3ADB11E0"/>
     <w:multiLevelType w:val="hybridMultilevel"/>
     <w:tmpl w:val="DE9A6E38"/>
@@ -37120,7 +40585,7 @@
       </w:rPr>
     </w:lvl>
   </w:abstractNum>
-  <w:abstractNum w:abstractNumId="10" w15:restartNumberingAfterBreak="0">
+  <w:abstractNum w:abstractNumId="12" w15:restartNumberingAfterBreak="0">
     <w:nsid w:val="3D437C7A"/>
     <w:multiLevelType w:val="hybridMultilevel"/>
     <w:tmpl w:val="633A1E98"/>
@@ -37233,7 +40698,7 @@
       </w:rPr>
     </w:lvl>
   </w:abstractNum>
-  <w:abstractNum w:abstractNumId="11" w15:restartNumberingAfterBreak="0">
+  <w:abstractNum w:abstractNumId="13" w15:restartNumberingAfterBreak="0">
     <w:nsid w:val="41BC0D1E"/>
     <w:multiLevelType w:val="hybridMultilevel"/>
     <w:tmpl w:val="E4287BA4"/>
@@ -37346,7 +40811,7 @@
       </w:rPr>
     </w:lvl>
   </w:abstractNum>
-  <w:abstractNum w:abstractNumId="12" w15:restartNumberingAfterBreak="0">
+  <w:abstractNum w:abstractNumId="14" w15:restartNumberingAfterBreak="0">
     <w:nsid w:val="41EE7DB5"/>
     <w:multiLevelType w:val="multilevel"/>
     <w:tmpl w:val="633A1E98"/>
@@ -37459,7 +40924,7 @@
       </w:rPr>
     </w:lvl>
   </w:abstractNum>
-  <w:abstractNum w:abstractNumId="13" w15:restartNumberingAfterBreak="0">
+  <w:abstractNum w:abstractNumId="15" w15:restartNumberingAfterBreak="0">
     <w:nsid w:val="48407AFE"/>
     <w:multiLevelType w:val="hybridMultilevel"/>
     <w:tmpl w:val="4B5C86D0"/>
@@ -37572,7 +41037,7 @@
       </w:rPr>
     </w:lvl>
   </w:abstractNum>
-  <w:abstractNum w:abstractNumId="14" w15:restartNumberingAfterBreak="0">
+  <w:abstractNum w:abstractNumId="16" w15:restartNumberingAfterBreak="0">
     <w:nsid w:val="4B3C7FD7"/>
     <w:multiLevelType w:val="hybridMultilevel"/>
     <w:tmpl w:val="723A7666"/>
@@ -37685,7 +41150,7 @@
       </w:rPr>
     </w:lvl>
   </w:abstractNum>
-  <w:abstractNum w:abstractNumId="15" w15:restartNumberingAfterBreak="0">
+  <w:abstractNum w:abstractNumId="17" w15:restartNumberingAfterBreak="0">
     <w:nsid w:val="68C5206C"/>
     <w:multiLevelType w:val="hybridMultilevel"/>
     <w:tmpl w:val="712648BA"/>
@@ -37774,7 +41239,7 @@
       </w:pPr>
     </w:lvl>
   </w:abstractNum>
-  <w:abstractNum w:abstractNumId="16" w15:restartNumberingAfterBreak="0">
+  <w:abstractNum w:abstractNumId="18" w15:restartNumberingAfterBreak="0">
     <w:nsid w:val="69C57C45"/>
     <w:multiLevelType w:val="hybridMultilevel"/>
     <w:tmpl w:val="4976B4C4"/>
@@ -37860,7 +41325,7 @@
       </w:pPr>
     </w:lvl>
   </w:abstractNum>
-  <w:abstractNum w:abstractNumId="17" w15:restartNumberingAfterBreak="0">
+  <w:abstractNum w:abstractNumId="19" w15:restartNumberingAfterBreak="0">
     <w:nsid w:val="714E7E17"/>
     <w:multiLevelType w:val="multilevel"/>
     <w:tmpl w:val="02C0DB4C"/>
@@ -37973,7 +41438,7 @@
       </w:rPr>
     </w:lvl>
   </w:abstractNum>
-  <w:abstractNum w:abstractNumId="18" w15:restartNumberingAfterBreak="0">
+  <w:abstractNum w:abstractNumId="20" w15:restartNumberingAfterBreak="0">
     <w:nsid w:val="7F6D56F2"/>
     <w:multiLevelType w:val="hybridMultilevel"/>
     <w:tmpl w:val="A6908956"/>
@@ -38087,22 +41552,22 @@
     </w:lvl>
   </w:abstractNum>
   <w:num w:numId="1">
-    <w:abstractNumId w:val="7"/>
+    <w:abstractNumId w:val="9"/>
   </w:num>
   <w:num w:numId="2">
-    <w:abstractNumId w:val="7"/>
+    <w:abstractNumId w:val="9"/>
   </w:num>
   <w:num w:numId="3">
-    <w:abstractNumId w:val="7"/>
+    <w:abstractNumId w:val="9"/>
   </w:num>
   <w:num w:numId="4">
-    <w:abstractNumId w:val="7"/>
+    <w:abstractNumId w:val="9"/>
   </w:num>
   <w:num w:numId="5">
-    <w:abstractNumId w:val="7"/>
+    <w:abstractNumId w:val="9"/>
   </w:num>
   <w:num w:numId="6">
-    <w:abstractNumId w:val="7"/>
+    <w:abstractNumId w:val="9"/>
   </w:num>
   <w:num w:numId="7">
     <w:abstractNumId w:val="1"/>
@@ -38123,55 +41588,61 @@
     <w:abstractNumId w:val="1"/>
   </w:num>
   <w:num w:numId="13">
-    <w:abstractNumId w:val="17"/>
+    <w:abstractNumId w:val="19"/>
   </w:num>
   <w:num w:numId="14">
     <w:abstractNumId w:val="2"/>
   </w:num>
   <w:num w:numId="15">
-    <w:abstractNumId w:val="9"/>
+    <w:abstractNumId w:val="11"/>
   </w:num>
   <w:num w:numId="16">
-    <w:abstractNumId w:val="6"/>
+    <w:abstractNumId w:val="8"/>
   </w:num>
   <w:num w:numId="17">
     <w:abstractNumId w:val="0"/>
   </w:num>
   <w:num w:numId="18">
+    <w:abstractNumId w:val="12"/>
+  </w:num>
+  <w:num w:numId="19">
+    <w:abstractNumId w:val="15"/>
+  </w:num>
+  <w:num w:numId="20">
+    <w:abstractNumId w:val="14"/>
+  </w:num>
+  <w:num w:numId="21">
+    <w:abstractNumId w:val="6"/>
+  </w:num>
+  <w:num w:numId="22">
+    <w:abstractNumId w:val="17"/>
+  </w:num>
+  <w:num w:numId="23">
+    <w:abstractNumId w:val="18"/>
+  </w:num>
+  <w:num w:numId="24">
+    <w:abstractNumId w:val="4"/>
+  </w:num>
+  <w:num w:numId="25">
+    <w:abstractNumId w:val="16"/>
+  </w:num>
+  <w:num w:numId="26">
     <w:abstractNumId w:val="10"/>
   </w:num>
-  <w:num w:numId="19">
+  <w:num w:numId="27">
+    <w:abstractNumId w:val="5"/>
+  </w:num>
+  <w:num w:numId="28">
     <w:abstractNumId w:val="13"/>
   </w:num>
-  <w:num w:numId="20">
-    <w:abstractNumId w:val="12"/>
+  <w:num w:numId="29">
+    <w:abstractNumId w:val="20"/>
   </w:num>
-  <w:num w:numId="21">
-    <w:abstractNumId w:val="5"/>
+  <w:num w:numId="30">
+    <w:abstractNumId w:val="7"/>
   </w:num>
-  <w:num w:numId="22">
-    <w:abstractNumId w:val="15"/>
-  </w:num>
-  <w:num w:numId="23">
-    <w:abstractNumId w:val="16"/>
-  </w:num>
-  <w:num w:numId="24">
+  <w:num w:numId="31">
     <w:abstractNumId w:val="3"/>
-  </w:num>
-  <w:num w:numId="25">
-    <w:abstractNumId w:val="14"/>
-  </w:num>
-  <w:num w:numId="26">
-    <w:abstractNumId w:val="8"/>
-  </w:num>
-  <w:num w:numId="27">
-    <w:abstractNumId w:val="4"/>
-  </w:num>
-  <w:num w:numId="28">
-    <w:abstractNumId w:val="11"/>
-  </w:num>
-  <w:num w:numId="29">
-    <w:abstractNumId w:val="18"/>
   </w:num>
 </w:numbering>
 </file>

</xml_diff>